<commit_message>
edit  the context diagram
</commit_message>
<xml_diff>
--- a/Input Document/CRS/PO_SB_CRS_MobileApp[1].docx
+++ b/Input Document/CRS/PO_SB_CRS_MobileApp[1].docx
@@ -1,6 +1,6 @@
 
 <file path=word/document.xml><?xml version="1.0" encoding="utf-8"?>
-<w:document xmlns:wpc="http://schemas.microsoft.com/office/word/2010/wordprocessingCanvas" xmlns:cx="http://schemas.microsoft.com/office/drawing/2014/chartex" xmlns:cx1="http://schemas.microsoft.com/office/drawing/2015/9/8/chartex" xmlns:cx2="http://schemas.microsoft.com/office/drawing/2015/10/21/chartex" xmlns:cx3="http://schemas.microsoft.com/office/drawing/2016/5/9/chartex" xmlns:cx4="http://schemas.microsoft.com/office/drawing/2016/5/10/chartex" xmlns:cx5="http://schemas.microsoft.com/office/drawing/2016/5/11/chartex" xmlns:cx6="http://schemas.microsoft.com/office/drawing/2016/5/12/chartex" xmlns:cx7="http://schemas.microsoft.com/office/drawing/2016/5/13/chartex" xmlns:cx8="http://schemas.microsoft.com/office/drawing/2016/5/14/chartex" xmlns:mc="http://schemas.openxmlformats.org/markup-compatibility/2006" xmlns:aink="http://schemas.microsoft.com/office/drawing/2016/ink" xmlns:am3d="http://schemas.microsoft.com/office/drawing/2017/model3d" xmlns:o="urn:schemas-microsoft-com:office:office" xmlns:oel="http://schemas.microsoft.com/office/2019/extlst" xmlns:r="http://schemas.openxmlformats.org/officeDocument/2006/relationships" xmlns:m="http://schemas.openxmlformats.org/officeDocument/2006/math" xmlns:v="urn:schemas-microsoft-com:vml" xmlns:wp14="http://schemas.microsoft.com/office/word/2010/wordprocessingDrawing" xmlns:wp="http://schemas.openxmlformats.org/drawingml/2006/wordprocessingDrawing" xmlns:w10="urn:schemas-microsoft-com:office:word" xmlns:w="http://schemas.openxmlformats.org/wordprocessingml/2006/main" xmlns:w14="http://schemas.microsoft.com/office/word/2010/wordml" xmlns:w15="http://schemas.microsoft.com/office/word/2012/wordml" xmlns:w16cex="http://schemas.microsoft.com/office/word/2018/wordml/cex" xmlns:w16cid="http://schemas.microsoft.com/office/word/2016/wordml/cid" xmlns:w16="http://schemas.microsoft.com/office/word/2018/wordml" xmlns:w16sdtdh="http://schemas.microsoft.com/office/word/2020/wordml/sdtdatahash" xmlns:w16se="http://schemas.microsoft.com/office/word/2015/wordml/symex" xmlns:wpg="http://schemas.microsoft.com/office/word/2010/wordprocessingGroup" xmlns:wpi="http://schemas.microsoft.com/office/word/2010/wordprocessingInk" xmlns:wne="http://schemas.microsoft.com/office/word/2006/wordml" xmlns:wps="http://schemas.microsoft.com/office/word/2010/wordprocessingShape" mc:Ignorable="w14 w15 w16se w16cid w16 w16cex w16sdtdh wp14">
+<w:document xmlns:wpc="http://schemas.microsoft.com/office/word/2010/wordprocessingCanvas" xmlns:mc="http://schemas.openxmlformats.org/markup-compatibility/2006" xmlns:o="urn:schemas-microsoft-com:office:office" xmlns:r="http://schemas.openxmlformats.org/officeDocument/2006/relationships" xmlns:m="http://schemas.openxmlformats.org/officeDocument/2006/math" xmlns:v="urn:schemas-microsoft-com:vml" xmlns:wp14="http://schemas.microsoft.com/office/word/2010/wordprocessingDrawing" xmlns:wp="http://schemas.openxmlformats.org/drawingml/2006/wordprocessingDrawing" xmlns:w10="urn:schemas-microsoft-com:office:word" xmlns:w="http://schemas.openxmlformats.org/wordprocessingml/2006/main" xmlns:w14="http://schemas.microsoft.com/office/word/2010/wordml" xmlns:wpg="http://schemas.microsoft.com/office/word/2010/wordprocessingGroup" xmlns:wpi="http://schemas.microsoft.com/office/word/2010/wordprocessingInk" xmlns:wne="http://schemas.microsoft.com/office/word/2006/wordml" xmlns:wps="http://schemas.microsoft.com/office/word/2010/wordprocessingShape" mc:Ignorable="w14 wp14">
   <w:body>
     <w:p>
       <w:pPr>
@@ -82,15 +82,7 @@
           <w:sz w:val="32"/>
           <w:szCs w:val="32"/>
         </w:rPr>
-        <w:t>Table o</w:t>
-      </w:r>
-      <w:r>
-        <w:rPr>
-          <w:b/>
-          <w:sz w:val="32"/>
-          <w:szCs w:val="32"/>
-        </w:rPr>
-        <w:t>f Contents</w:t>
+        <w:t>Table of Contents</w:t>
       </w:r>
     </w:p>
     <w:sdt>
@@ -592,7 +584,15 @@
             </w:r>
             <w:proofErr w:type="spellEnd"/>
             <w:r>
-              <w:t xml:space="preserve"> Hatem </w:t>
+              <w:t xml:space="preserve"> </w:t>
+            </w:r>
+            <w:proofErr w:type="spellStart"/>
+            <w:r>
+              <w:t>Hatem</w:t>
+            </w:r>
+            <w:proofErr w:type="spellEnd"/>
+            <w:r>
+              <w:t xml:space="preserve"> </w:t>
             </w:r>
           </w:p>
         </w:tc>
@@ -976,8 +976,13 @@
             </w:r>
             <w:proofErr w:type="spellEnd"/>
             <w:r>
-              <w:t xml:space="preserve"> Hatem</w:t>
-            </w:r>
+              <w:t xml:space="preserve"> </w:t>
+            </w:r>
+            <w:proofErr w:type="spellStart"/>
+            <w:r>
+              <w:t>Hatem</w:t>
+            </w:r>
+            <w:proofErr w:type="spellEnd"/>
           </w:p>
         </w:tc>
         <w:tc>
@@ -1758,15 +1763,7 @@
           <w:szCs w:val="26"/>
           <w:highlight w:val="white"/>
         </w:rPr>
-        <w:t>Application shall guarantee user permission</w:t>
-      </w:r>
-      <w:r>
-        <w:rPr>
-          <w:sz w:val="26"/>
-          <w:szCs w:val="26"/>
-          <w:highlight w:val="white"/>
-        </w:rPr>
-        <w:t xml:space="preserve"> to use Bluetooth, location, etc.</w:t>
+        <w:t>Application shall guarantee user permission to use Bluetooth, location, etc.</w:t>
       </w:r>
     </w:p>
     <w:p>
@@ -1866,14 +1863,7 @@
           <w:sz w:val="26"/>
           <w:szCs w:val="26"/>
         </w:rPr>
-        <w:t xml:space="preserve"> </w:t>
-      </w:r>
-      <w:r>
-        <w:rPr>
-          <w:sz w:val="26"/>
-          <w:szCs w:val="26"/>
-        </w:rPr>
-        <w:t xml:space="preserve">     ●</w:t>
+        <w:t xml:space="preserve">      ●</w:t>
       </w:r>
       <w:r>
         <w:rPr>
@@ -2046,47 +2036,31 @@
         </w:rPr>
       </w:pPr>
       <w:r>
-        <w:rPr>
-          <w:noProof/>
-          <w:color w:val="3C78D8"/>
-          <w:sz w:val="28"/>
-          <w:szCs w:val="28"/>
-        </w:rPr>
-        <w:drawing>
-          <wp:inline distT="114300" distB="114300" distL="114300" distR="114300" wp14:anchorId="0473B299" wp14:editId="65974450">
-            <wp:extent cx="6757434" cy="4681026"/>
-            <wp:effectExtent l="0" t="0" r="0" b="0"/>
-            <wp:docPr id="1" name="image1.png"/>
-            <wp:cNvGraphicFramePr/>
-            <a:graphic xmlns:a="http://schemas.openxmlformats.org/drawingml/2006/main">
-              <a:graphicData uri="http://schemas.openxmlformats.org/drawingml/2006/picture">
-                <pic:pic xmlns:pic="http://schemas.openxmlformats.org/drawingml/2006/picture">
-                  <pic:nvPicPr>
-                    <pic:cNvPr id="0" name="image1.png"/>
-                    <pic:cNvPicPr preferRelativeResize="0"/>
-                  </pic:nvPicPr>
-                  <pic:blipFill>
-                    <a:blip r:embed="rId11"/>
-                    <a:srcRect/>
-                    <a:stretch>
-                      <a:fillRect/>
-                    </a:stretch>
-                  </pic:blipFill>
-                  <pic:spPr>
-                    <a:xfrm>
-                      <a:off x="0" y="0"/>
-                      <a:ext cx="6757434" cy="4681026"/>
-                    </a:xfrm>
-                    <a:prstGeom prst="rect">
-                      <a:avLst/>
-                    </a:prstGeom>
-                    <a:ln/>
-                  </pic:spPr>
-                </pic:pic>
-              </a:graphicData>
-            </a:graphic>
-          </wp:inline>
-        </w:drawing>
+        <w:object w:dxaOrig="15286" w:dyaOrig="10636" w14:anchorId="664DD3E3">
+          <v:shapetype id="_x0000_t75" coordsize="21600,21600" o:spt="75" o:preferrelative="t" path="m@4@5l@4@11@9@11@9@5xe" filled="f" stroked="f">
+            <v:stroke joinstyle="miter"/>
+            <v:formulas>
+              <v:f eqn="if lineDrawn pixelLineWidth 0"/>
+              <v:f eqn="sum @0 1 0"/>
+              <v:f eqn="sum 0 0 @1"/>
+              <v:f eqn="prod @2 1 2"/>
+              <v:f eqn="prod @3 21600 pixelWidth"/>
+              <v:f eqn="prod @3 21600 pixelHeight"/>
+              <v:f eqn="sum @0 0 1"/>
+              <v:f eqn="prod @6 1 2"/>
+              <v:f eqn="prod @7 21600 pixelWidth"/>
+              <v:f eqn="sum @8 21600 0"/>
+              <v:f eqn="prod @7 21600 pixelHeight"/>
+              <v:f eqn="sum @10 21600 0"/>
+            </v:formulas>
+            <v:path o:extrusionok="f" gradientshapeok="t" o:connecttype="rect"/>
+            <o:lock v:ext="edit" aspectratio="t"/>
+          </v:shapetype>
+          <v:shape id="_x0000_i1025" type="#_x0000_t75" style="width:518.25pt;height:360.75pt" o:ole="">
+            <v:imagedata r:id="rId12" o:title=""/>
+          </v:shape>
+          <o:OLEObject Type="Embed" ProgID="Visio.Drawing.15" ShapeID="_x0000_i1025" DrawAspect="Content" ObjectID="_1729185706" r:id="rId13"/>
+        </w:object>
       </w:r>
     </w:p>
     <w:p>
@@ -2200,6 +2174,8 @@
           <w:szCs w:val="28"/>
         </w:rPr>
       </w:pPr>
+      <w:bookmarkStart w:id="6" w:name="_GoBack"/>
+      <w:bookmarkEnd w:id="6"/>
     </w:p>
     <w:p>
       <w:pPr>
@@ -2210,38 +2186,7 @@
           <w:right w:val="nil"/>
           <w:between w:val="nil"/>
         </w:pBdr>
-        <w:rPr>
-          <w:color w:val="3C78D8"/>
-          <w:sz w:val="28"/>
-          <w:szCs w:val="28"/>
-        </w:rPr>
-      </w:pPr>
-    </w:p>
-    <w:p>
-      <w:pPr>
-        <w:pBdr>
-          <w:top w:val="nil"/>
-          <w:left w:val="nil"/>
-          <w:bottom w:val="nil"/>
-          <w:right w:val="nil"/>
-          <w:between w:val="nil"/>
-        </w:pBdr>
-        <w:rPr>
-          <w:color w:val="3C78D8"/>
-          <w:sz w:val="28"/>
-          <w:szCs w:val="28"/>
-        </w:rPr>
-      </w:pPr>
-    </w:p>
-    <w:p>
-      <w:pPr>
-        <w:pBdr>
-          <w:top w:val="nil"/>
-          <w:left w:val="nil"/>
-          <w:bottom w:val="nil"/>
-          <w:right w:val="nil"/>
-          <w:between w:val="nil"/>
-        </w:pBdr>
+        <w:spacing w:after="200"/>
         <w:rPr>
           <w:color w:val="3C78D8"/>
           <w:sz w:val="28"/>
@@ -2261,33 +2206,17 @@
         <w:spacing w:after="200"/>
         <w:rPr>
           <w:color w:val="3C78D8"/>
-          <w:sz w:val="28"/>
-          <w:szCs w:val="28"/>
+          <w:sz w:val="36"/>
+          <w:szCs w:val="36"/>
         </w:rPr>
       </w:pPr>
-    </w:p>
-    <w:p>
-      <w:pPr>
-        <w:pBdr>
-          <w:top w:val="nil"/>
-          <w:left w:val="nil"/>
-          <w:bottom w:val="nil"/>
-          <w:right w:val="nil"/>
-          <w:between w:val="nil"/>
-        </w:pBdr>
-        <w:spacing w:after="200"/>
+      <w:r>
         <w:rPr>
           <w:color w:val="3C78D8"/>
           <w:sz w:val="36"/>
           <w:szCs w:val="36"/>
         </w:rPr>
-      </w:pPr>
-      <w:r>
-        <w:rPr>
-          <w:color w:val="3C78D8"/>
-          <w:sz w:val="36"/>
-          <w:szCs w:val="36"/>
-        </w:rPr>
+        <w:lastRenderedPageBreak/>
         <w:t>CRS Requirements:</w:t>
       </w:r>
     </w:p>
@@ -2349,7 +2278,6 @@
               <w:rPr>
                 <w:b/>
               </w:rPr>
-              <w:lastRenderedPageBreak/>
               <w:t>Req_ID</w:t>
             </w:r>
             <w:proofErr w:type="spellEnd"/>
@@ -4334,23 +4262,10 @@
                 <w:sz w:val="24"/>
                 <w:szCs w:val="24"/>
               </w:rPr>
-              <w:t>00</w:t>
-            </w:r>
-            <w:r>
-              <w:rPr>
-                <w:rFonts w:ascii="Times New Roman" w:eastAsia="Times New Roman" w:hAnsi="Times New Roman" w:cs="Times New Roman"/>
-                <w:b/>
-                <w:color w:val="002060"/>
-                <w:sz w:val="24"/>
-                <w:szCs w:val="24"/>
-              </w:rPr>
-              <w:t>9</w:t>
-            </w:r>
-            <w:r>
-              <w:t>_V1.0</w:t>
-            </w:r>
-            <w:r>
-              <w:t xml:space="preserve">              </w:t>
+              <w:t>009</w:t>
+            </w:r>
+            <w:r>
+              <w:t xml:space="preserve">_V1.0              </w:t>
             </w:r>
           </w:p>
         </w:tc>
@@ -4430,17 +4345,7 @@
                 <w:sz w:val="24"/>
                 <w:szCs w:val="24"/>
               </w:rPr>
-              <w:t>00</w:t>
-            </w:r>
-            <w:r>
-              <w:rPr>
-                <w:rFonts w:ascii="Times New Roman" w:eastAsia="Times New Roman" w:hAnsi="Times New Roman" w:cs="Times New Roman"/>
-                <w:b/>
-                <w:color w:val="002060"/>
-                <w:sz w:val="24"/>
-                <w:szCs w:val="24"/>
-              </w:rPr>
-              <w:t>6</w:t>
+              <w:t>006</w:t>
             </w:r>
             <w:r>
               <w:rPr>
@@ -4956,17 +4861,7 @@
                 <w:sz w:val="24"/>
                 <w:szCs w:val="24"/>
               </w:rPr>
-              <w:t>01</w:t>
-            </w:r>
-            <w:r>
-              <w:rPr>
-                <w:rFonts w:ascii="Times New Roman" w:eastAsia="Times New Roman" w:hAnsi="Times New Roman" w:cs="Times New Roman"/>
-                <w:b/>
-                <w:color w:val="002060"/>
-                <w:sz w:val="24"/>
-                <w:szCs w:val="24"/>
-              </w:rPr>
-              <w:t>1</w:t>
+              <w:t>011</w:t>
             </w:r>
             <w:r>
               <w:t xml:space="preserve">_V1.0              </w:t>
@@ -5220,17 +5115,7 @@
                 <w:sz w:val="24"/>
                 <w:szCs w:val="24"/>
               </w:rPr>
-              <w:t>01</w:t>
-            </w:r>
-            <w:r>
-              <w:rPr>
-                <w:rFonts w:ascii="Times New Roman" w:eastAsia="Times New Roman" w:hAnsi="Times New Roman" w:cs="Times New Roman"/>
-                <w:b/>
-                <w:color w:val="002060"/>
-                <w:sz w:val="24"/>
-                <w:szCs w:val="24"/>
-              </w:rPr>
-              <w:t>2</w:t>
+              <w:t>012</w:t>
             </w:r>
             <w:r>
               <w:t xml:space="preserve">_V1.0              </w:t>
@@ -5382,7 +5267,6 @@
               <w:widowControl w:val="0"/>
               <w:spacing w:line="240" w:lineRule="auto"/>
               <w:rPr>
-                <w:rFonts w:hint="cs"/>
                 <w:b/>
                 <w:rtl/>
                 <w:lang w:bidi="ar-EG"/>
@@ -5395,16 +5279,7 @@
                 <w:szCs w:val="24"/>
                 <w:lang w:val="en-US"/>
               </w:rPr>
-              <w:t>At the end of the ride the app</w:t>
-            </w:r>
-            <w:r>
-              <w:rPr>
-                <w:rFonts w:ascii="Times New Roman" w:eastAsia="Times New Roman" w:hAnsi="Times New Roman" w:cs="Times New Roman"/>
-                <w:sz w:val="24"/>
-                <w:szCs w:val="24"/>
-                <w:lang w:val="en-US"/>
-              </w:rPr>
-              <w:t xml:space="preserve"> shall</w:t>
+              <w:t>At the end of the ride the app shall</w:t>
             </w:r>
             <w:r>
               <w:rPr>
@@ -5534,17 +5409,7 @@
                 <w:sz w:val="24"/>
                 <w:szCs w:val="24"/>
               </w:rPr>
-              <w:t>01</w:t>
-            </w:r>
-            <w:r>
-              <w:rPr>
-                <w:rFonts w:ascii="Times New Roman" w:eastAsia="Times New Roman" w:hAnsi="Times New Roman" w:cs="Times New Roman"/>
-                <w:b/>
-                <w:color w:val="002060"/>
-                <w:sz w:val="24"/>
-                <w:szCs w:val="24"/>
-              </w:rPr>
-              <w:t>3</w:t>
+              <w:t>013</w:t>
             </w:r>
             <w:r>
               <w:t xml:space="preserve">_V1.0              </w:t>
@@ -5865,17 +5730,7 @@
                 <w:sz w:val="24"/>
                 <w:szCs w:val="24"/>
               </w:rPr>
-              <w:t>01</w:t>
-            </w:r>
-            <w:r>
-              <w:rPr>
-                <w:rFonts w:ascii="Times New Roman" w:eastAsia="Times New Roman" w:hAnsi="Times New Roman" w:cs="Times New Roman"/>
-                <w:b/>
-                <w:color w:val="002060"/>
-                <w:sz w:val="24"/>
-                <w:szCs w:val="24"/>
-              </w:rPr>
-              <w:t>4</w:t>
+              <w:t>014</w:t>
             </w:r>
             <w:r>
               <w:t xml:space="preserve">_V1.0              </w:t>
@@ -5973,17 +5828,7 @@
                 <w:sz w:val="24"/>
                 <w:szCs w:val="24"/>
               </w:rPr>
-              <w:t>00</w:t>
-            </w:r>
-            <w:r>
-              <w:rPr>
-                <w:rFonts w:ascii="Times New Roman" w:eastAsia="Times New Roman" w:hAnsi="Times New Roman" w:cs="Times New Roman"/>
-                <w:b/>
-                <w:color w:val="002060"/>
-                <w:sz w:val="24"/>
-                <w:szCs w:val="24"/>
-              </w:rPr>
-              <w:t>9</w:t>
+              <w:t>009</w:t>
             </w:r>
             <w:r>
               <w:rPr>
@@ -6157,17 +6002,7 @@
                 <w:sz w:val="24"/>
                 <w:szCs w:val="24"/>
               </w:rPr>
-              <w:t>01</w:t>
-            </w:r>
-            <w:r>
-              <w:rPr>
-                <w:rFonts w:ascii="Times New Roman" w:eastAsia="Times New Roman" w:hAnsi="Times New Roman" w:cs="Times New Roman"/>
-                <w:b/>
-                <w:color w:val="002060"/>
-                <w:sz w:val="24"/>
-                <w:szCs w:val="24"/>
-              </w:rPr>
-              <w:t>5</w:t>
+              <w:t>015</w:t>
             </w:r>
             <w:r>
               <w:t xml:space="preserve">_V1.0              </w:t>
@@ -6420,17 +6255,7 @@
                 <w:sz w:val="24"/>
                 <w:szCs w:val="24"/>
               </w:rPr>
-              <w:t>01</w:t>
-            </w:r>
-            <w:r>
-              <w:rPr>
-                <w:rFonts w:ascii="Times New Roman" w:eastAsia="Times New Roman" w:hAnsi="Times New Roman" w:cs="Times New Roman"/>
-                <w:b/>
-                <w:color w:val="002060"/>
-                <w:sz w:val="24"/>
-                <w:szCs w:val="24"/>
-              </w:rPr>
-              <w:t>6</w:t>
+              <w:t>016</w:t>
             </w:r>
             <w:r>
               <w:t xml:space="preserve">_V1.0              </w:t>
@@ -6502,17 +6327,7 @@
                 <w:sz w:val="24"/>
                 <w:szCs w:val="24"/>
               </w:rPr>
-              <w:t>0</w:t>
-            </w:r>
-            <w:r>
-              <w:rPr>
-                <w:rFonts w:ascii="Times New Roman" w:eastAsia="Times New Roman" w:hAnsi="Times New Roman" w:cs="Times New Roman"/>
-                <w:b/>
-                <w:color w:val="002060"/>
-                <w:sz w:val="24"/>
-                <w:szCs w:val="24"/>
-              </w:rPr>
-              <w:t>10</w:t>
+              <w:t>010</w:t>
             </w:r>
             <w:r>
               <w:rPr>
@@ -6614,7 +6429,7 @@
 </file>
 
 <file path=word/endnotes.xml><?xml version="1.0" encoding="utf-8"?>
-<w:endnotes xmlns:wpc="http://schemas.microsoft.com/office/word/2010/wordprocessingCanvas" xmlns:cx="http://schemas.microsoft.com/office/drawing/2014/chartex" xmlns:cx1="http://schemas.microsoft.com/office/drawing/2015/9/8/chartex" xmlns:cx2="http://schemas.microsoft.com/office/drawing/2015/10/21/chartex" xmlns:cx3="http://schemas.microsoft.com/office/drawing/2016/5/9/chartex" xmlns:cx4="http://schemas.microsoft.com/office/drawing/2016/5/10/chartex" xmlns:cx5="http://schemas.microsoft.com/office/drawing/2016/5/11/chartex" xmlns:cx6="http://schemas.microsoft.com/office/drawing/2016/5/12/chartex" xmlns:cx7="http://schemas.microsoft.com/office/drawing/2016/5/13/chartex" xmlns:cx8="http://schemas.microsoft.com/office/drawing/2016/5/14/chartex" xmlns:mc="http://schemas.openxmlformats.org/markup-compatibility/2006" xmlns:aink="http://schemas.microsoft.com/office/drawing/2016/ink" xmlns:am3d="http://schemas.microsoft.com/office/drawing/2017/model3d" xmlns:o="urn:schemas-microsoft-com:office:office" xmlns:oel="http://schemas.microsoft.com/office/2019/extlst" xmlns:r="http://schemas.openxmlformats.org/officeDocument/2006/relationships" xmlns:m="http://schemas.openxmlformats.org/officeDocument/2006/math" xmlns:v="urn:schemas-microsoft-com:vml" xmlns:wp14="http://schemas.microsoft.com/office/word/2010/wordprocessingDrawing" xmlns:wp="http://schemas.openxmlformats.org/drawingml/2006/wordprocessingDrawing" xmlns:w10="urn:schemas-microsoft-com:office:word" xmlns:w="http://schemas.openxmlformats.org/wordprocessingml/2006/main" xmlns:w14="http://schemas.microsoft.com/office/word/2010/wordml" xmlns:w15="http://schemas.microsoft.com/office/word/2012/wordml" xmlns:w16cex="http://schemas.microsoft.com/office/word/2018/wordml/cex" xmlns:w16cid="http://schemas.microsoft.com/office/word/2016/wordml/cid" xmlns:w16="http://schemas.microsoft.com/office/word/2018/wordml" xmlns:w16sdtdh="http://schemas.microsoft.com/office/word/2020/wordml/sdtdatahash" xmlns:w16se="http://schemas.microsoft.com/office/word/2015/wordml/symex" xmlns:wpg="http://schemas.microsoft.com/office/word/2010/wordprocessingGroup" xmlns:wpi="http://schemas.microsoft.com/office/word/2010/wordprocessingInk" xmlns:wne="http://schemas.microsoft.com/office/word/2006/wordml" xmlns:wps="http://schemas.microsoft.com/office/word/2010/wordprocessingShape" mc:Ignorable="w14 w15 w16se w16cid w16 w16cex w16sdtdh wp14">
+<w:endnotes xmlns:wpc="http://schemas.microsoft.com/office/word/2010/wordprocessingCanvas" xmlns:mc="http://schemas.openxmlformats.org/markup-compatibility/2006" xmlns:o="urn:schemas-microsoft-com:office:office" xmlns:r="http://schemas.openxmlformats.org/officeDocument/2006/relationships" xmlns:m="http://schemas.openxmlformats.org/officeDocument/2006/math" xmlns:v="urn:schemas-microsoft-com:vml" xmlns:wp14="http://schemas.microsoft.com/office/word/2010/wordprocessingDrawing" xmlns:wp="http://schemas.openxmlformats.org/drawingml/2006/wordprocessingDrawing" xmlns:w10="urn:schemas-microsoft-com:office:word" xmlns:w="http://schemas.openxmlformats.org/wordprocessingml/2006/main" xmlns:w14="http://schemas.microsoft.com/office/word/2010/wordml" xmlns:wpg="http://schemas.microsoft.com/office/word/2010/wordprocessingGroup" xmlns:wpi="http://schemas.microsoft.com/office/word/2010/wordprocessingInk" xmlns:wne="http://schemas.microsoft.com/office/word/2006/wordml" xmlns:wps="http://schemas.microsoft.com/office/word/2010/wordprocessingShape" mc:Ignorable="w14 wp14">
   <w:endnote w:type="separator" w:id="-1">
     <w:p>
       <w:pPr>
@@ -6639,7 +6454,7 @@
 </file>
 
 <file path=word/footnotes.xml><?xml version="1.0" encoding="utf-8"?>
-<w:footnotes xmlns:wpc="http://schemas.microsoft.com/office/word/2010/wordprocessingCanvas" xmlns:cx="http://schemas.microsoft.com/office/drawing/2014/chartex" xmlns:cx1="http://schemas.microsoft.com/office/drawing/2015/9/8/chartex" xmlns:cx2="http://schemas.microsoft.com/office/drawing/2015/10/21/chartex" xmlns:cx3="http://schemas.microsoft.com/office/drawing/2016/5/9/chartex" xmlns:cx4="http://schemas.microsoft.com/office/drawing/2016/5/10/chartex" xmlns:cx5="http://schemas.microsoft.com/office/drawing/2016/5/11/chartex" xmlns:cx6="http://schemas.microsoft.com/office/drawing/2016/5/12/chartex" xmlns:cx7="http://schemas.microsoft.com/office/drawing/2016/5/13/chartex" xmlns:cx8="http://schemas.microsoft.com/office/drawing/2016/5/14/chartex" xmlns:mc="http://schemas.openxmlformats.org/markup-compatibility/2006" xmlns:aink="http://schemas.microsoft.com/office/drawing/2016/ink" xmlns:am3d="http://schemas.microsoft.com/office/drawing/2017/model3d" xmlns:o="urn:schemas-microsoft-com:office:office" xmlns:oel="http://schemas.microsoft.com/office/2019/extlst" xmlns:r="http://schemas.openxmlformats.org/officeDocument/2006/relationships" xmlns:m="http://schemas.openxmlformats.org/officeDocument/2006/math" xmlns:v="urn:schemas-microsoft-com:vml" xmlns:wp14="http://schemas.microsoft.com/office/word/2010/wordprocessingDrawing" xmlns:wp="http://schemas.openxmlformats.org/drawingml/2006/wordprocessingDrawing" xmlns:w10="urn:schemas-microsoft-com:office:word" xmlns:w="http://schemas.openxmlformats.org/wordprocessingml/2006/main" xmlns:w14="http://schemas.microsoft.com/office/word/2010/wordml" xmlns:w15="http://schemas.microsoft.com/office/word/2012/wordml" xmlns:w16cex="http://schemas.microsoft.com/office/word/2018/wordml/cex" xmlns:w16cid="http://schemas.microsoft.com/office/word/2016/wordml/cid" xmlns:w16="http://schemas.microsoft.com/office/word/2018/wordml" xmlns:w16sdtdh="http://schemas.microsoft.com/office/word/2020/wordml/sdtdatahash" xmlns:w16se="http://schemas.microsoft.com/office/word/2015/wordml/symex" xmlns:wpg="http://schemas.microsoft.com/office/word/2010/wordprocessingGroup" xmlns:wpi="http://schemas.microsoft.com/office/word/2010/wordprocessingInk" xmlns:wne="http://schemas.microsoft.com/office/word/2006/wordml" xmlns:wps="http://schemas.microsoft.com/office/word/2010/wordprocessingShape" mc:Ignorable="w14 w15 w16se w16cid w16 w16cex w16sdtdh wp14">
+<w:footnotes xmlns:wpc="http://schemas.microsoft.com/office/word/2010/wordprocessingCanvas" xmlns:mc="http://schemas.openxmlformats.org/markup-compatibility/2006" xmlns:o="urn:schemas-microsoft-com:office:office" xmlns:r="http://schemas.openxmlformats.org/officeDocument/2006/relationships" xmlns:m="http://schemas.openxmlformats.org/officeDocument/2006/math" xmlns:v="urn:schemas-microsoft-com:vml" xmlns:wp14="http://schemas.microsoft.com/office/word/2010/wordprocessingDrawing" xmlns:wp="http://schemas.openxmlformats.org/drawingml/2006/wordprocessingDrawing" xmlns:w10="urn:schemas-microsoft-com:office:word" xmlns:w="http://schemas.openxmlformats.org/wordprocessingml/2006/main" xmlns:w14="http://schemas.microsoft.com/office/word/2010/wordml" xmlns:wpg="http://schemas.microsoft.com/office/word/2010/wordprocessingGroup" xmlns:wpi="http://schemas.microsoft.com/office/word/2010/wordprocessingInk" xmlns:wne="http://schemas.microsoft.com/office/word/2006/wordml" xmlns:wps="http://schemas.microsoft.com/office/word/2010/wordprocessingShape" mc:Ignorable="w14 wp14">
   <w:footnote w:type="separator" w:id="-1">
     <w:p>
       <w:pPr>
@@ -6664,8 +6479,8 @@
 </file>
 
 <file path=word/numbering.xml><?xml version="1.0" encoding="utf-8"?>
-<w:numbering xmlns:wpc="http://schemas.microsoft.com/office/word/2010/wordprocessingCanvas" xmlns:cx="http://schemas.microsoft.com/office/drawing/2014/chartex" xmlns:cx1="http://schemas.microsoft.com/office/drawing/2015/9/8/chartex" xmlns:cx2="http://schemas.microsoft.com/office/drawing/2015/10/21/chartex" xmlns:cx3="http://schemas.microsoft.com/office/drawing/2016/5/9/chartex" xmlns:cx4="http://schemas.microsoft.com/office/drawing/2016/5/10/chartex" xmlns:cx5="http://schemas.microsoft.com/office/drawing/2016/5/11/chartex" xmlns:cx6="http://schemas.microsoft.com/office/drawing/2016/5/12/chartex" xmlns:cx7="http://schemas.microsoft.com/office/drawing/2016/5/13/chartex" xmlns:cx8="http://schemas.microsoft.com/office/drawing/2016/5/14/chartex" xmlns:mc="http://schemas.openxmlformats.org/markup-compatibility/2006" xmlns:aink="http://schemas.microsoft.com/office/drawing/2016/ink" xmlns:am3d="http://schemas.microsoft.com/office/drawing/2017/model3d" xmlns:o="urn:schemas-microsoft-com:office:office" xmlns:oel="http://schemas.microsoft.com/office/2019/extlst" xmlns:r="http://schemas.openxmlformats.org/officeDocument/2006/relationships" xmlns:m="http://schemas.openxmlformats.org/officeDocument/2006/math" xmlns:v="urn:schemas-microsoft-com:vml" xmlns:wp14="http://schemas.microsoft.com/office/word/2010/wordprocessingDrawing" xmlns:wp="http://schemas.openxmlformats.org/drawingml/2006/wordprocessingDrawing" xmlns:w10="urn:schemas-microsoft-com:office:word" xmlns:w="http://schemas.openxmlformats.org/wordprocessingml/2006/main" xmlns:w14="http://schemas.microsoft.com/office/word/2010/wordml" xmlns:w15="http://schemas.microsoft.com/office/word/2012/wordml" xmlns:w16cex="http://schemas.microsoft.com/office/word/2018/wordml/cex" xmlns:w16cid="http://schemas.microsoft.com/office/word/2016/wordml/cid" xmlns:w16="http://schemas.microsoft.com/office/word/2018/wordml" xmlns:w16sdtdh="http://schemas.microsoft.com/office/word/2020/wordml/sdtdatahash" xmlns:w16se="http://schemas.microsoft.com/office/word/2015/wordml/symex" xmlns:wpg="http://schemas.microsoft.com/office/word/2010/wordprocessingGroup" xmlns:wpi="http://schemas.microsoft.com/office/word/2010/wordprocessingInk" xmlns:wne="http://schemas.microsoft.com/office/word/2006/wordml" xmlns:wps="http://schemas.microsoft.com/office/word/2010/wordprocessingShape" mc:Ignorable="w14 w15 w16se w16cid w16 w16cex w16sdtdh wp14">
-  <w:abstractNum w:abstractNumId="0" w15:restartNumberingAfterBreak="0">
+<w:numbering xmlns:wpc="http://schemas.microsoft.com/office/word/2010/wordprocessingCanvas" xmlns:mc="http://schemas.openxmlformats.org/markup-compatibility/2006" xmlns:o="urn:schemas-microsoft-com:office:office" xmlns:r="http://schemas.openxmlformats.org/officeDocument/2006/relationships" xmlns:m="http://schemas.openxmlformats.org/officeDocument/2006/math" xmlns:v="urn:schemas-microsoft-com:vml" xmlns:wp14="http://schemas.microsoft.com/office/word/2010/wordprocessingDrawing" xmlns:wp="http://schemas.openxmlformats.org/drawingml/2006/wordprocessingDrawing" xmlns:w10="urn:schemas-microsoft-com:office:word" xmlns:w="http://schemas.openxmlformats.org/wordprocessingml/2006/main" xmlns:w14="http://schemas.microsoft.com/office/word/2010/wordml" xmlns:wpg="http://schemas.microsoft.com/office/word/2010/wordprocessingGroup" xmlns:wpi="http://schemas.microsoft.com/office/word/2010/wordprocessingInk" xmlns:wne="http://schemas.microsoft.com/office/word/2006/wordml" xmlns:wps="http://schemas.microsoft.com/office/word/2010/wordprocessingShape" mc:Ignorable="w14 wp14">
+  <w:abstractNum w:abstractNumId="0">
     <w:nsid w:val="2DEB3C02"/>
     <w:multiLevelType w:val="multilevel"/>
     <w:tmpl w:val="C5747028"/>
@@ -6778,7 +6593,7 @@
       </w:rPr>
     </w:lvl>
   </w:abstractNum>
-  <w:abstractNum w:abstractNumId="1" w15:restartNumberingAfterBreak="0">
+  <w:abstractNum w:abstractNumId="1">
     <w:nsid w:val="4E671C82"/>
     <w:multiLevelType w:val="multilevel"/>
     <w:tmpl w:val="ACBAFDEA"/>
@@ -6891,17 +6706,17 @@
       </w:rPr>
     </w:lvl>
   </w:abstractNum>
-  <w:num w:numId="1" w16cid:durableId="1343320730">
+  <w:num w:numId="1">
     <w:abstractNumId w:val="0"/>
   </w:num>
-  <w:num w:numId="2" w16cid:durableId="1457599100">
+  <w:num w:numId="2">
     <w:abstractNumId w:val="1"/>
   </w:num>
 </w:numbering>
 </file>
 
 <file path=word/styles.xml><?xml version="1.0" encoding="utf-8"?>
-<w:styles xmlns:mc="http://schemas.openxmlformats.org/markup-compatibility/2006" xmlns:r="http://schemas.openxmlformats.org/officeDocument/2006/relationships" xmlns:w="http://schemas.openxmlformats.org/wordprocessingml/2006/main" xmlns:w14="http://schemas.microsoft.com/office/word/2010/wordml" xmlns:w15="http://schemas.microsoft.com/office/word/2012/wordml" xmlns:w16cex="http://schemas.microsoft.com/office/word/2018/wordml/cex" xmlns:w16cid="http://schemas.microsoft.com/office/word/2016/wordml/cid" xmlns:w16="http://schemas.microsoft.com/office/word/2018/wordml" xmlns:w16sdtdh="http://schemas.microsoft.com/office/word/2020/wordml/sdtdatahash" xmlns:w16se="http://schemas.microsoft.com/office/word/2015/wordml/symex" mc:Ignorable="w14 w15 w16se w16cid w16 w16cex w16sdtdh">
+<w:styles xmlns:mc="http://schemas.openxmlformats.org/markup-compatibility/2006" xmlns:r="http://schemas.openxmlformats.org/officeDocument/2006/relationships" xmlns:w="http://schemas.openxmlformats.org/wordprocessingml/2006/main" xmlns:w14="http://schemas.microsoft.com/office/word/2010/wordml" mc:Ignorable="w14">
   <w:docDefaults>
     <w:rPrDefault>
       <w:rPr>
@@ -6917,383 +6732,144 @@
       </w:pPr>
     </w:pPrDefault>
   </w:docDefaults>
-  <w:latentStyles w:defLockedState="0" w:defUIPriority="99" w:defSemiHidden="0" w:defUnhideWhenUsed="0" w:defQFormat="0" w:count="376">
-    <w:lsdException w:name="Normal" w:uiPriority="0" w:qFormat="1"/>
-    <w:lsdException w:name="heading 1" w:uiPriority="9" w:qFormat="1"/>
-    <w:lsdException w:name="heading 2" w:semiHidden="1" w:uiPriority="9" w:unhideWhenUsed="1" w:qFormat="1"/>
-    <w:lsdException w:name="heading 3" w:semiHidden="1" w:uiPriority="9" w:unhideWhenUsed="1" w:qFormat="1"/>
-    <w:lsdException w:name="heading 4" w:semiHidden="1" w:uiPriority="9" w:unhideWhenUsed="1" w:qFormat="1"/>
-    <w:lsdException w:name="heading 5" w:semiHidden="1" w:uiPriority="9" w:unhideWhenUsed="1" w:qFormat="1"/>
-    <w:lsdException w:name="heading 6" w:semiHidden="1" w:uiPriority="9" w:unhideWhenUsed="1" w:qFormat="1"/>
-    <w:lsdException w:name="heading 7" w:semiHidden="1" w:uiPriority="9" w:unhideWhenUsed="1" w:qFormat="1"/>
-    <w:lsdException w:name="heading 8" w:semiHidden="1" w:uiPriority="9" w:unhideWhenUsed="1" w:qFormat="1"/>
-    <w:lsdException w:name="heading 9" w:semiHidden="1" w:uiPriority="9" w:unhideWhenUsed="1" w:qFormat="1"/>
-    <w:lsdException w:name="index 1" w:semiHidden="1" w:unhideWhenUsed="1"/>
-    <w:lsdException w:name="index 2" w:semiHidden="1" w:unhideWhenUsed="1"/>
-    <w:lsdException w:name="index 3" w:semiHidden="1" w:unhideWhenUsed="1"/>
-    <w:lsdException w:name="index 4" w:semiHidden="1" w:unhideWhenUsed="1"/>
-    <w:lsdException w:name="index 5" w:semiHidden="1" w:unhideWhenUsed="1"/>
-    <w:lsdException w:name="index 6" w:semiHidden="1" w:unhideWhenUsed="1"/>
-    <w:lsdException w:name="index 7" w:semiHidden="1" w:unhideWhenUsed="1"/>
-    <w:lsdException w:name="index 8" w:semiHidden="1" w:unhideWhenUsed="1"/>
-    <w:lsdException w:name="index 9" w:semiHidden="1" w:unhideWhenUsed="1"/>
-    <w:lsdException w:name="toc 1" w:semiHidden="1" w:uiPriority="39" w:unhideWhenUsed="1"/>
-    <w:lsdException w:name="toc 2" w:semiHidden="1" w:uiPriority="39" w:unhideWhenUsed="1"/>
-    <w:lsdException w:name="toc 3" w:semiHidden="1" w:uiPriority="39" w:unhideWhenUsed="1"/>
-    <w:lsdException w:name="toc 4" w:semiHidden="1" w:uiPriority="39" w:unhideWhenUsed="1"/>
-    <w:lsdException w:name="toc 5" w:semiHidden="1" w:uiPriority="39" w:unhideWhenUsed="1"/>
-    <w:lsdException w:name="toc 6" w:semiHidden="1" w:uiPriority="39" w:unhideWhenUsed="1"/>
-    <w:lsdException w:name="toc 7" w:semiHidden="1" w:uiPriority="39" w:unhideWhenUsed="1"/>
-    <w:lsdException w:name="toc 8" w:semiHidden="1" w:uiPriority="39" w:unhideWhenUsed="1"/>
-    <w:lsdException w:name="toc 9" w:semiHidden="1" w:uiPriority="39" w:unhideWhenUsed="1"/>
-    <w:lsdException w:name="Normal Indent" w:semiHidden="1" w:unhideWhenUsed="1"/>
-    <w:lsdException w:name="footnote text" w:semiHidden="1" w:unhideWhenUsed="1"/>
-    <w:lsdException w:name="annotation text" w:semiHidden="1" w:unhideWhenUsed="1"/>
-    <w:lsdException w:name="header" w:semiHidden="1" w:unhideWhenUsed="1"/>
-    <w:lsdException w:name="footer" w:semiHidden="1" w:unhideWhenUsed="1"/>
-    <w:lsdException w:name="index heading" w:semiHidden="1" w:unhideWhenUsed="1"/>
-    <w:lsdException w:name="caption" w:semiHidden="1" w:uiPriority="35" w:unhideWhenUsed="1" w:qFormat="1"/>
-    <w:lsdException w:name="table of figures" w:semiHidden="1" w:unhideWhenUsed="1"/>
-    <w:lsdException w:name="envelope address" w:semiHidden="1" w:unhideWhenUsed="1"/>
-    <w:lsdException w:name="envelope return" w:semiHidden="1" w:unhideWhenUsed="1"/>
-    <w:lsdException w:name="footnote reference" w:semiHidden="1" w:unhideWhenUsed="1"/>
-    <w:lsdException w:name="annotation reference" w:semiHidden="1" w:unhideWhenUsed="1"/>
-    <w:lsdException w:name="line number" w:semiHidden="1" w:unhideWhenUsed="1"/>
-    <w:lsdException w:name="page number" w:semiHidden="1" w:unhideWhenUsed="1"/>
-    <w:lsdException w:name="endnote reference" w:semiHidden="1" w:unhideWhenUsed="1"/>
-    <w:lsdException w:name="endnote text" w:semiHidden="1" w:unhideWhenUsed="1"/>
-    <w:lsdException w:name="table of authorities" w:semiHidden="1" w:unhideWhenUsed="1"/>
-    <w:lsdException w:name="macro" w:semiHidden="1" w:unhideWhenUsed="1"/>
-    <w:lsdException w:name="toa heading" w:semiHidden="1" w:unhideWhenUsed="1"/>
-    <w:lsdException w:name="List" w:semiHidden="1" w:unhideWhenUsed="1"/>
-    <w:lsdException w:name="List Bullet" w:semiHidden="1" w:unhideWhenUsed="1"/>
-    <w:lsdException w:name="List Number" w:semiHidden="1" w:unhideWhenUsed="1"/>
-    <w:lsdException w:name="List 2" w:semiHidden="1" w:unhideWhenUsed="1"/>
-    <w:lsdException w:name="List 3" w:semiHidden="1" w:unhideWhenUsed="1"/>
-    <w:lsdException w:name="List 4" w:semiHidden="1" w:unhideWhenUsed="1"/>
-    <w:lsdException w:name="List 5" w:semiHidden="1" w:unhideWhenUsed="1"/>
-    <w:lsdException w:name="List Bullet 2" w:semiHidden="1" w:unhideWhenUsed="1"/>
-    <w:lsdException w:name="List Bullet 3" w:semiHidden="1" w:unhideWhenUsed="1"/>
-    <w:lsdException w:name="List Bullet 4" w:semiHidden="1" w:unhideWhenUsed="1"/>
-    <w:lsdException w:name="List Bullet 5" w:semiHidden="1" w:unhideWhenUsed="1"/>
-    <w:lsdException w:name="List Number 2" w:semiHidden="1" w:unhideWhenUsed="1"/>
-    <w:lsdException w:name="List Number 3" w:semiHidden="1" w:unhideWhenUsed="1"/>
-    <w:lsdException w:name="List Number 4" w:semiHidden="1" w:unhideWhenUsed="1"/>
-    <w:lsdException w:name="List Number 5" w:semiHidden="1" w:unhideWhenUsed="1"/>
-    <w:lsdException w:name="Title" w:uiPriority="10" w:qFormat="1"/>
-    <w:lsdException w:name="Closing" w:semiHidden="1" w:unhideWhenUsed="1"/>
-    <w:lsdException w:name="Signature" w:semiHidden="1" w:unhideWhenUsed="1"/>
-    <w:lsdException w:name="Default Paragraph Font" w:semiHidden="1" w:uiPriority="1" w:unhideWhenUsed="1"/>
-    <w:lsdException w:name="Body Text" w:semiHidden="1" w:unhideWhenUsed="1"/>
-    <w:lsdException w:name="Body Text Indent" w:semiHidden="1" w:unhideWhenUsed="1"/>
-    <w:lsdException w:name="List Continue" w:semiHidden="1" w:unhideWhenUsed="1"/>
-    <w:lsdException w:name="List Continue 2" w:semiHidden="1" w:unhideWhenUsed="1"/>
-    <w:lsdException w:name="List Continue 3" w:semiHidden="1" w:unhideWhenUsed="1"/>
-    <w:lsdException w:name="List Continue 4" w:semiHidden="1" w:unhideWhenUsed="1"/>
-    <w:lsdException w:name="List Continue 5" w:semiHidden="1" w:unhideWhenUsed="1"/>
-    <w:lsdException w:name="Message Header" w:semiHidden="1" w:unhideWhenUsed="1"/>
-    <w:lsdException w:name="Subtitle" w:uiPriority="11" w:qFormat="1"/>
-    <w:lsdException w:name="Salutation" w:semiHidden="1" w:unhideWhenUsed="1"/>
-    <w:lsdException w:name="Date" w:semiHidden="1" w:unhideWhenUsed="1"/>
-    <w:lsdException w:name="Body Text First Indent" w:semiHidden="1" w:unhideWhenUsed="1"/>
-    <w:lsdException w:name="Body Text First Indent 2" w:semiHidden="1" w:unhideWhenUsed="1"/>
-    <w:lsdException w:name="Note Heading" w:semiHidden="1" w:unhideWhenUsed="1"/>
-    <w:lsdException w:name="Body Text 2" w:semiHidden="1" w:unhideWhenUsed="1"/>
-    <w:lsdException w:name="Body Text 3" w:semiHidden="1" w:unhideWhenUsed="1"/>
-    <w:lsdException w:name="Body Text Indent 2" w:semiHidden="1" w:unhideWhenUsed="1"/>
-    <w:lsdException w:name="Body Text Indent 3" w:semiHidden="1" w:unhideWhenUsed="1"/>
-    <w:lsdException w:name="Block Text" w:semiHidden="1" w:unhideWhenUsed="1"/>
-    <w:lsdException w:name="Hyperlink" w:semiHidden="1" w:unhideWhenUsed="1"/>
-    <w:lsdException w:name="FollowedHyperlink" w:semiHidden="1" w:unhideWhenUsed="1"/>
-    <w:lsdException w:name="Strong" w:uiPriority="22" w:qFormat="1"/>
-    <w:lsdException w:name="Emphasis" w:uiPriority="20" w:qFormat="1"/>
-    <w:lsdException w:name="Document Map" w:semiHidden="1" w:unhideWhenUsed="1"/>
-    <w:lsdException w:name="Plain Text" w:semiHidden="1" w:unhideWhenUsed="1"/>
-    <w:lsdException w:name="E-mail Signature" w:semiHidden="1" w:unhideWhenUsed="1"/>
-    <w:lsdException w:name="HTML Top of Form" w:semiHidden="1" w:unhideWhenUsed="1"/>
-    <w:lsdException w:name="HTML Bottom of Form" w:semiHidden="1" w:unhideWhenUsed="1"/>
-    <w:lsdException w:name="Normal (Web)" w:semiHidden="1" w:unhideWhenUsed="1"/>
-    <w:lsdException w:name="HTML Acronym" w:semiHidden="1" w:unhideWhenUsed="1"/>
-    <w:lsdException w:name="HTML Address" w:semiHidden="1" w:unhideWhenUsed="1"/>
-    <w:lsdException w:name="HTML Cite" w:semiHidden="1" w:unhideWhenUsed="1"/>
-    <w:lsdException w:name="HTML Code" w:semiHidden="1" w:unhideWhenUsed="1"/>
-    <w:lsdException w:name="HTML Definition" w:semiHidden="1" w:unhideWhenUsed="1"/>
-    <w:lsdException w:name="HTML Keyboard" w:semiHidden="1" w:unhideWhenUsed="1"/>
-    <w:lsdException w:name="HTML Preformatted" w:semiHidden="1" w:unhideWhenUsed="1"/>
-    <w:lsdException w:name="HTML Sample" w:semiHidden="1" w:unhideWhenUsed="1"/>
-    <w:lsdException w:name="HTML Typewriter" w:semiHidden="1" w:unhideWhenUsed="1"/>
-    <w:lsdException w:name="HTML Variable" w:semiHidden="1" w:unhideWhenUsed="1"/>
-    <w:lsdException w:name="Normal Table" w:semiHidden="1" w:unhideWhenUsed="1"/>
-    <w:lsdException w:name="annotation subject" w:semiHidden="1" w:unhideWhenUsed="1"/>
-    <w:lsdException w:name="No List" w:semiHidden="1" w:unhideWhenUsed="1"/>
-    <w:lsdException w:name="Outline List 1" w:semiHidden="1" w:unhideWhenUsed="1"/>
-    <w:lsdException w:name="Outline List 2" w:semiHidden="1" w:unhideWhenUsed="1"/>
-    <w:lsdException w:name="Outline List 3" w:semiHidden="1" w:unhideWhenUsed="1"/>
-    <w:lsdException w:name="Table Simple 1" w:semiHidden="1" w:unhideWhenUsed="1"/>
-    <w:lsdException w:name="Table Simple 2" w:semiHidden="1" w:unhideWhenUsed="1"/>
-    <w:lsdException w:name="Table Simple 3" w:semiHidden="1" w:unhideWhenUsed="1"/>
-    <w:lsdException w:name="Table Classic 1" w:semiHidden="1" w:unhideWhenUsed="1"/>
-    <w:lsdException w:name="Table Classic 2" w:semiHidden="1" w:unhideWhenUsed="1"/>
-    <w:lsdException w:name="Table Classic 3" w:semiHidden="1" w:unhideWhenUsed="1"/>
-    <w:lsdException w:name="Table Classic 4" w:semiHidden="1" w:unhideWhenUsed="1"/>
-    <w:lsdException w:name="Table Colorful 1" w:semiHidden="1" w:unhideWhenUsed="1"/>
-    <w:lsdException w:name="Table Colorful 2" w:semiHidden="1" w:unhideWhenUsed="1"/>
-    <w:lsdException w:name="Table Colorful 3" w:semiHidden="1" w:unhideWhenUsed="1"/>
-    <w:lsdException w:name="Table Columns 1" w:semiHidden="1" w:unhideWhenUsed="1"/>
-    <w:lsdException w:name="Table Columns 2" w:semiHidden="1" w:unhideWhenUsed="1"/>
-    <w:lsdException w:name="Table Columns 3" w:semiHidden="1" w:unhideWhenUsed="1"/>
-    <w:lsdException w:name="Table Columns 4" w:semiHidden="1" w:unhideWhenUsed="1"/>
-    <w:lsdException w:name="Table Columns 5" w:semiHidden="1" w:unhideWhenUsed="1"/>
-    <w:lsdException w:name="Table Grid 1" w:semiHidden="1" w:unhideWhenUsed="1"/>
-    <w:lsdException w:name="Table Grid 2" w:semiHidden="1" w:unhideWhenUsed="1"/>
-    <w:lsdException w:name="Table Grid 3" w:semiHidden="1" w:unhideWhenUsed="1"/>
-    <w:lsdException w:name="Table Grid 4" w:semiHidden="1" w:unhideWhenUsed="1"/>
-    <w:lsdException w:name="Table Grid 5" w:semiHidden="1" w:unhideWhenUsed="1"/>
-    <w:lsdException w:name="Table Grid 6" w:semiHidden="1" w:unhideWhenUsed="1"/>
-    <w:lsdException w:name="Table Grid 7" w:semiHidden="1" w:unhideWhenUsed="1"/>
-    <w:lsdException w:name="Table Grid 8" w:semiHidden="1" w:unhideWhenUsed="1"/>
-    <w:lsdException w:name="Table List 1" w:semiHidden="1" w:unhideWhenUsed="1"/>
-    <w:lsdException w:name="Table List 2" w:semiHidden="1" w:unhideWhenUsed="1"/>
-    <w:lsdException w:name="Table List 3" w:semiHidden="1" w:unhideWhenUsed="1"/>
-    <w:lsdException w:name="Table List 4" w:semiHidden="1" w:unhideWhenUsed="1"/>
-    <w:lsdException w:name="Table List 5" w:semiHidden="1" w:unhideWhenUsed="1"/>
-    <w:lsdException w:name="Table List 6" w:semiHidden="1" w:unhideWhenUsed="1"/>
-    <w:lsdException w:name="Table List 7" w:semiHidden="1" w:unhideWhenUsed="1"/>
-    <w:lsdException w:name="Table List 8" w:semiHidden="1" w:unhideWhenUsed="1"/>
-    <w:lsdException w:name="Table 3D effects 1" w:semiHidden="1" w:unhideWhenUsed="1"/>
-    <w:lsdException w:name="Table 3D effects 2" w:semiHidden="1" w:unhideWhenUsed="1"/>
-    <w:lsdException w:name="Table 3D effects 3" w:semiHidden="1" w:unhideWhenUsed="1"/>
-    <w:lsdException w:name="Table Contemporary" w:semiHidden="1" w:unhideWhenUsed="1"/>
-    <w:lsdException w:name="Table Elegant" w:semiHidden="1" w:unhideWhenUsed="1"/>
-    <w:lsdException w:name="Table Professional" w:semiHidden="1" w:unhideWhenUsed="1"/>
-    <w:lsdException w:name="Table Subtle 1" w:semiHidden="1" w:unhideWhenUsed="1"/>
-    <w:lsdException w:name="Table Subtle 2" w:semiHidden="1" w:unhideWhenUsed="1"/>
-    <w:lsdException w:name="Table Web 1" w:semiHidden="1" w:unhideWhenUsed="1"/>
-    <w:lsdException w:name="Table Web 2" w:semiHidden="1" w:unhideWhenUsed="1"/>
-    <w:lsdException w:name="Table Web 3" w:semiHidden="1" w:unhideWhenUsed="1"/>
-    <w:lsdException w:name="Balloon Text" w:semiHidden="1" w:unhideWhenUsed="1"/>
-    <w:lsdException w:name="Table Grid" w:uiPriority="39"/>
-    <w:lsdException w:name="Table Theme" w:semiHidden="1" w:unhideWhenUsed="1"/>
-    <w:lsdException w:name="Placeholder Text" w:semiHidden="1"/>
-    <w:lsdException w:name="No Spacing" w:uiPriority="1" w:qFormat="1"/>
-    <w:lsdException w:name="Light Shading" w:uiPriority="60"/>
-    <w:lsdException w:name="Light List" w:uiPriority="61"/>
-    <w:lsdException w:name="Light Grid" w:uiPriority="62"/>
-    <w:lsdException w:name="Medium Shading 1" w:uiPriority="63"/>
-    <w:lsdException w:name="Medium Shading 2" w:uiPriority="64"/>
-    <w:lsdException w:name="Medium List 1" w:uiPriority="65"/>
-    <w:lsdException w:name="Medium List 2" w:uiPriority="66"/>
-    <w:lsdException w:name="Medium Grid 1" w:uiPriority="67"/>
-    <w:lsdException w:name="Medium Grid 2" w:uiPriority="68"/>
-    <w:lsdException w:name="Medium Grid 3" w:uiPriority="69"/>
-    <w:lsdException w:name="Dark List" w:uiPriority="70"/>
-    <w:lsdException w:name="Colorful Shading" w:uiPriority="71"/>
-    <w:lsdException w:name="Colorful List" w:uiPriority="72"/>
-    <w:lsdException w:name="Colorful Grid" w:uiPriority="73"/>
-    <w:lsdException w:name="Light Shading Accent 1" w:uiPriority="60"/>
-    <w:lsdException w:name="Light List Accent 1" w:uiPriority="61"/>
-    <w:lsdException w:name="Light Grid Accent 1" w:uiPriority="62"/>
-    <w:lsdException w:name="Medium Shading 1 Accent 1" w:uiPriority="63"/>
-    <w:lsdException w:name="Medium Shading 2 Accent 1" w:uiPriority="64"/>
-    <w:lsdException w:name="Medium List 1 Accent 1" w:uiPriority="65"/>
-    <w:lsdException w:name="Revision" w:semiHidden="1"/>
-    <w:lsdException w:name="List Paragraph" w:uiPriority="34" w:qFormat="1"/>
-    <w:lsdException w:name="Quote" w:uiPriority="29" w:qFormat="1"/>
-    <w:lsdException w:name="Intense Quote" w:uiPriority="30" w:qFormat="1"/>
-    <w:lsdException w:name="Medium List 2 Accent 1" w:uiPriority="66"/>
-    <w:lsdException w:name="Medium Grid 1 Accent 1" w:uiPriority="67"/>
-    <w:lsdException w:name="Medium Grid 2 Accent 1" w:uiPriority="68"/>
-    <w:lsdException w:name="Medium Grid 3 Accent 1" w:uiPriority="69"/>
-    <w:lsdException w:name="Dark List Accent 1" w:uiPriority="70"/>
-    <w:lsdException w:name="Colorful Shading Accent 1" w:uiPriority="71"/>
-    <w:lsdException w:name="Colorful List Accent 1" w:uiPriority="72"/>
-    <w:lsdException w:name="Colorful Grid Accent 1" w:uiPriority="73"/>
-    <w:lsdException w:name="Light Shading Accent 2" w:uiPriority="60"/>
-    <w:lsdException w:name="Light List Accent 2" w:uiPriority="61"/>
-    <w:lsdException w:name="Light Grid Accent 2" w:uiPriority="62"/>
-    <w:lsdException w:name="Medium Shading 1 Accent 2" w:uiPriority="63"/>
-    <w:lsdException w:name="Medium Shading 2 Accent 2" w:uiPriority="64"/>
-    <w:lsdException w:name="Medium List 1 Accent 2" w:uiPriority="65"/>
-    <w:lsdException w:name="Medium List 2 Accent 2" w:uiPriority="66"/>
-    <w:lsdException w:name="Medium Grid 1 Accent 2" w:uiPriority="67"/>
-    <w:lsdException w:name="Medium Grid 2 Accent 2" w:uiPriority="68"/>
-    <w:lsdException w:name="Medium Grid 3 Accent 2" w:uiPriority="69"/>
-    <w:lsdException w:name="Dark List Accent 2" w:uiPriority="70"/>
-    <w:lsdException w:name="Colorful Shading Accent 2" w:uiPriority="71"/>
-    <w:lsdException w:name="Colorful List Accent 2" w:uiPriority="72"/>
-    <w:lsdException w:name="Colorful Grid Accent 2" w:uiPriority="73"/>
-    <w:lsdException w:name="Light Shading Accent 3" w:uiPriority="60"/>
-    <w:lsdException w:name="Light List Accent 3" w:uiPriority="61"/>
-    <w:lsdException w:name="Light Grid Accent 3" w:uiPriority="62"/>
-    <w:lsdException w:name="Medium Shading 1 Accent 3" w:uiPriority="63"/>
-    <w:lsdException w:name="Medium Shading 2 Accent 3" w:uiPriority="64"/>
-    <w:lsdException w:name="Medium List 1 Accent 3" w:uiPriority="65"/>
-    <w:lsdException w:name="Medium List 2 Accent 3" w:uiPriority="66"/>
-    <w:lsdException w:name="Medium Grid 1 Accent 3" w:uiPriority="67"/>
-    <w:lsdException w:name="Medium Grid 2 Accent 3" w:uiPriority="68"/>
-    <w:lsdException w:name="Medium Grid 3 Accent 3" w:uiPriority="69"/>
-    <w:lsdException w:name="Dark List Accent 3" w:uiPriority="70"/>
-    <w:lsdException w:name="Colorful Shading Accent 3" w:uiPriority="71"/>
-    <w:lsdException w:name="Colorful List Accent 3" w:uiPriority="72"/>
-    <w:lsdException w:name="Colorful Grid Accent 3" w:uiPriority="73"/>
-    <w:lsdException w:name="Light Shading Accent 4" w:uiPriority="60"/>
-    <w:lsdException w:name="Light List Accent 4" w:uiPriority="61"/>
-    <w:lsdException w:name="Light Grid Accent 4" w:uiPriority="62"/>
-    <w:lsdException w:name="Medium Shading 1 Accent 4" w:uiPriority="63"/>
-    <w:lsdException w:name="Medium Shading 2 Accent 4" w:uiPriority="64"/>
-    <w:lsdException w:name="Medium List 1 Accent 4" w:uiPriority="65"/>
-    <w:lsdException w:name="Medium List 2 Accent 4" w:uiPriority="66"/>
-    <w:lsdException w:name="Medium Grid 1 Accent 4" w:uiPriority="67"/>
-    <w:lsdException w:name="Medium Grid 2 Accent 4" w:uiPriority="68"/>
-    <w:lsdException w:name="Medium Grid 3 Accent 4" w:uiPriority="69"/>
-    <w:lsdException w:name="Dark List Accent 4" w:uiPriority="70"/>
-    <w:lsdException w:name="Colorful Shading Accent 4" w:uiPriority="71"/>
-    <w:lsdException w:name="Colorful List Accent 4" w:uiPriority="72"/>
-    <w:lsdException w:name="Colorful Grid Accent 4" w:uiPriority="73"/>
-    <w:lsdException w:name="Light Shading Accent 5" w:uiPriority="60"/>
-    <w:lsdException w:name="Light List Accent 5" w:uiPriority="61"/>
-    <w:lsdException w:name="Light Grid Accent 5" w:uiPriority="62"/>
-    <w:lsdException w:name="Medium Shading 1 Accent 5" w:uiPriority="63"/>
-    <w:lsdException w:name="Medium Shading 2 Accent 5" w:uiPriority="64"/>
-    <w:lsdException w:name="Medium List 1 Accent 5" w:uiPriority="65"/>
-    <w:lsdException w:name="Medium List 2 Accent 5" w:uiPriority="66"/>
-    <w:lsdException w:name="Medium Grid 1 Accent 5" w:uiPriority="67"/>
-    <w:lsdException w:name="Medium Grid 2 Accent 5" w:uiPriority="68"/>
-    <w:lsdException w:name="Medium Grid 3 Accent 5" w:uiPriority="69"/>
-    <w:lsdException w:name="Dark List Accent 5" w:uiPriority="70"/>
-    <w:lsdException w:name="Colorful Shading Accent 5" w:uiPriority="71"/>
-    <w:lsdException w:name="Colorful List Accent 5" w:uiPriority="72"/>
-    <w:lsdException w:name="Colorful Grid Accent 5" w:uiPriority="73"/>
-    <w:lsdException w:name="Light Shading Accent 6" w:uiPriority="60"/>
-    <w:lsdException w:name="Light List Accent 6" w:uiPriority="61"/>
-    <w:lsdException w:name="Light Grid Accent 6" w:uiPriority="62"/>
-    <w:lsdException w:name="Medium Shading 1 Accent 6" w:uiPriority="63"/>
-    <w:lsdException w:name="Medium Shading 2 Accent 6" w:uiPriority="64"/>
-    <w:lsdException w:name="Medium List 1 Accent 6" w:uiPriority="65"/>
-    <w:lsdException w:name="Medium List 2 Accent 6" w:uiPriority="66"/>
-    <w:lsdException w:name="Medium Grid 1 Accent 6" w:uiPriority="67"/>
-    <w:lsdException w:name="Medium Grid 2 Accent 6" w:uiPriority="68"/>
-    <w:lsdException w:name="Medium Grid 3 Accent 6" w:uiPriority="69"/>
-    <w:lsdException w:name="Dark List Accent 6" w:uiPriority="70"/>
-    <w:lsdException w:name="Colorful Shading Accent 6" w:uiPriority="71"/>
-    <w:lsdException w:name="Colorful List Accent 6" w:uiPriority="72"/>
-    <w:lsdException w:name="Colorful Grid Accent 6" w:uiPriority="73"/>
-    <w:lsdException w:name="Subtle Emphasis" w:uiPriority="19" w:qFormat="1"/>
-    <w:lsdException w:name="Intense Emphasis" w:uiPriority="21" w:qFormat="1"/>
-    <w:lsdException w:name="Subtle Reference" w:uiPriority="31" w:qFormat="1"/>
-    <w:lsdException w:name="Intense Reference" w:uiPriority="32" w:qFormat="1"/>
-    <w:lsdException w:name="Book Title" w:uiPriority="33" w:qFormat="1"/>
-    <w:lsdException w:name="Bibliography" w:semiHidden="1" w:uiPriority="37" w:unhideWhenUsed="1"/>
-    <w:lsdException w:name="TOC Heading" w:semiHidden="1" w:uiPriority="39" w:unhideWhenUsed="1" w:qFormat="1"/>
-    <w:lsdException w:name="Plain Table 1" w:uiPriority="41"/>
-    <w:lsdException w:name="Plain Table 2" w:uiPriority="42"/>
-    <w:lsdException w:name="Plain Table 3" w:uiPriority="43"/>
-    <w:lsdException w:name="Plain Table 4" w:uiPriority="44"/>
-    <w:lsdException w:name="Plain Table 5" w:uiPriority="45"/>
-    <w:lsdException w:name="Grid Table Light" w:uiPriority="40"/>
-    <w:lsdException w:name="Grid Table 1 Light" w:uiPriority="46"/>
-    <w:lsdException w:name="Grid Table 2" w:uiPriority="47"/>
-    <w:lsdException w:name="Grid Table 3" w:uiPriority="48"/>
-    <w:lsdException w:name="Grid Table 4" w:uiPriority="49"/>
-    <w:lsdException w:name="Grid Table 5 Dark" w:uiPriority="50"/>
-    <w:lsdException w:name="Grid Table 6 Colorful" w:uiPriority="51"/>
-    <w:lsdException w:name="Grid Table 7 Colorful" w:uiPriority="52"/>
-    <w:lsdException w:name="Grid Table 1 Light Accent 1" w:uiPriority="46"/>
-    <w:lsdException w:name="Grid Table 2 Accent 1" w:uiPriority="47"/>
-    <w:lsdException w:name="Grid Table 3 Accent 1" w:uiPriority="48"/>
-    <w:lsdException w:name="Grid Table 4 Accent 1" w:uiPriority="49"/>
-    <w:lsdException w:name="Grid Table 5 Dark Accent 1" w:uiPriority="50"/>
-    <w:lsdException w:name="Grid Table 6 Colorful Accent 1" w:uiPriority="51"/>
-    <w:lsdException w:name="Grid Table 7 Colorful Accent 1" w:uiPriority="52"/>
-    <w:lsdException w:name="Grid Table 1 Light Accent 2" w:uiPriority="46"/>
-    <w:lsdException w:name="Grid Table 2 Accent 2" w:uiPriority="47"/>
-    <w:lsdException w:name="Grid Table 3 Accent 2" w:uiPriority="48"/>
-    <w:lsdException w:name="Grid Table 4 Accent 2" w:uiPriority="49"/>
-    <w:lsdException w:name="Grid Table 5 Dark Accent 2" w:uiPriority="50"/>
-    <w:lsdException w:name="Grid Table 6 Colorful Accent 2" w:uiPriority="51"/>
-    <w:lsdException w:name="Grid Table 7 Colorful Accent 2" w:uiPriority="52"/>
-    <w:lsdException w:name="Grid Table 1 Light Accent 3" w:uiPriority="46"/>
-    <w:lsdException w:name="Grid Table 2 Accent 3" w:uiPriority="47"/>
-    <w:lsdException w:name="Grid Table 3 Accent 3" w:uiPriority="48"/>
-    <w:lsdException w:name="Grid Table 4 Accent 3" w:uiPriority="49"/>
-    <w:lsdException w:name="Grid Table 5 Dark Accent 3" w:uiPriority="50"/>
-    <w:lsdException w:name="Grid Table 6 Colorful Accent 3" w:uiPriority="51"/>
-    <w:lsdException w:name="Grid Table 7 Colorful Accent 3" w:uiPriority="52"/>
-    <w:lsdException w:name="Grid Table 1 Light Accent 4" w:uiPriority="46"/>
-    <w:lsdException w:name="Grid Table 2 Accent 4" w:uiPriority="47"/>
-    <w:lsdException w:name="Grid Table 3 Accent 4" w:uiPriority="48"/>
-    <w:lsdException w:name="Grid Table 4 Accent 4" w:uiPriority="49"/>
-    <w:lsdException w:name="Grid Table 5 Dark Accent 4" w:uiPriority="50"/>
-    <w:lsdException w:name="Grid Table 6 Colorful Accent 4" w:uiPriority="51"/>
-    <w:lsdException w:name="Grid Table 7 Colorful Accent 4" w:uiPriority="52"/>
-    <w:lsdException w:name="Grid Table 1 Light Accent 5" w:uiPriority="46"/>
-    <w:lsdException w:name="Grid Table 2 Accent 5" w:uiPriority="47"/>
-    <w:lsdException w:name="Grid Table 3 Accent 5" w:uiPriority="48"/>
-    <w:lsdException w:name="Grid Table 4 Accent 5" w:uiPriority="49"/>
-    <w:lsdException w:name="Grid Table 5 Dark Accent 5" w:uiPriority="50"/>
-    <w:lsdException w:name="Grid Table 6 Colorful Accent 5" w:uiPriority="51"/>
-    <w:lsdException w:name="Grid Table 7 Colorful Accent 5" w:uiPriority="52"/>
-    <w:lsdException w:name="Grid Table 1 Light Accent 6" w:uiPriority="46"/>
-    <w:lsdException w:name="Grid Table 2 Accent 6" w:uiPriority="47"/>
-    <w:lsdException w:name="Grid Table 3 Accent 6" w:uiPriority="48"/>
-    <w:lsdException w:name="Grid Table 4 Accent 6" w:uiPriority="49"/>
-    <w:lsdException w:name="Grid Table 5 Dark Accent 6" w:uiPriority="50"/>
-    <w:lsdException w:name="Grid Table 6 Colorful Accent 6" w:uiPriority="51"/>
-    <w:lsdException w:name="Grid Table 7 Colorful Accent 6" w:uiPriority="52"/>
-    <w:lsdException w:name="List Table 1 Light" w:uiPriority="46"/>
-    <w:lsdException w:name="List Table 2" w:uiPriority="47"/>
-    <w:lsdException w:name="List Table 3" w:uiPriority="48"/>
-    <w:lsdException w:name="List Table 4" w:uiPriority="49"/>
-    <w:lsdException w:name="List Table 5 Dark" w:uiPriority="50"/>
-    <w:lsdException w:name="List Table 6 Colorful" w:uiPriority="51"/>
-    <w:lsdException w:name="List Table 7 Colorful" w:uiPriority="52"/>
-    <w:lsdException w:name="List Table 1 Light Accent 1" w:uiPriority="46"/>
-    <w:lsdException w:name="List Table 2 Accent 1" w:uiPriority="47"/>
-    <w:lsdException w:name="List Table 3 Accent 1" w:uiPriority="48"/>
-    <w:lsdException w:name="List Table 4 Accent 1" w:uiPriority="49"/>
-    <w:lsdException w:name="List Table 5 Dark Accent 1" w:uiPriority="50"/>
-    <w:lsdException w:name="List Table 6 Colorful Accent 1" w:uiPriority="51"/>
-    <w:lsdException w:name="List Table 7 Colorful Accent 1" w:uiPriority="52"/>
-    <w:lsdException w:name="List Table 1 Light Accent 2" w:uiPriority="46"/>
-    <w:lsdException w:name="List Table 2 Accent 2" w:uiPriority="47"/>
-    <w:lsdException w:name="List Table 3 Accent 2" w:uiPriority="48"/>
-    <w:lsdException w:name="List Table 4 Accent 2" w:uiPriority="49"/>
-    <w:lsdException w:name="List Table 5 Dark Accent 2" w:uiPriority="50"/>
-    <w:lsdException w:name="List Table 6 Colorful Accent 2" w:uiPriority="51"/>
-    <w:lsdException w:name="List Table 7 Colorful Accent 2" w:uiPriority="52"/>
-    <w:lsdException w:name="List Table 1 Light Accent 3" w:uiPriority="46"/>
-    <w:lsdException w:name="List Table 2 Accent 3" w:uiPriority="47"/>
-    <w:lsdException w:name="List Table 3 Accent 3" w:uiPriority="48"/>
-    <w:lsdException w:name="List Table 4 Accent 3" w:uiPriority="49"/>
-    <w:lsdException w:name="List Table 5 Dark Accent 3" w:uiPriority="50"/>
-    <w:lsdException w:name="List Table 6 Colorful Accent 3" w:uiPriority="51"/>
-    <w:lsdException w:name="List Table 7 Colorful Accent 3" w:uiPriority="52"/>
-    <w:lsdException w:name="List Table 1 Light Accent 4" w:uiPriority="46"/>
-    <w:lsdException w:name="List Table 2 Accent 4" w:uiPriority="47"/>
-    <w:lsdException w:name="List Table 3 Accent 4" w:uiPriority="48"/>
-    <w:lsdException w:name="List Table 4 Accent 4" w:uiPriority="49"/>
-    <w:lsdException w:name="List Table 5 Dark Accent 4" w:uiPriority="50"/>
-    <w:lsdException w:name="List Table 6 Colorful Accent 4" w:uiPriority="51"/>
-    <w:lsdException w:name="List Table 7 Colorful Accent 4" w:uiPriority="52"/>
-    <w:lsdException w:name="List Table 1 Light Accent 5" w:uiPriority="46"/>
-    <w:lsdException w:name="List Table 2 Accent 5" w:uiPriority="47"/>
-    <w:lsdException w:name="List Table 3 Accent 5" w:uiPriority="48"/>
-    <w:lsdException w:name="List Table 4 Accent 5" w:uiPriority="49"/>
-    <w:lsdException w:name="List Table 5 Dark Accent 5" w:uiPriority="50"/>
-    <w:lsdException w:name="List Table 6 Colorful Accent 5" w:uiPriority="51"/>
-    <w:lsdException w:name="List Table 7 Colorful Accent 5" w:uiPriority="52"/>
-    <w:lsdException w:name="List Table 1 Light Accent 6" w:uiPriority="46"/>
-    <w:lsdException w:name="List Table 2 Accent 6" w:uiPriority="47"/>
-    <w:lsdException w:name="List Table 3 Accent 6" w:uiPriority="48"/>
-    <w:lsdException w:name="List Table 4 Accent 6" w:uiPriority="49"/>
-    <w:lsdException w:name="List Table 5 Dark Accent 6" w:uiPriority="50"/>
-    <w:lsdException w:name="List Table 6 Colorful Accent 6" w:uiPriority="51"/>
-    <w:lsdException w:name="List Table 7 Colorful Accent 6" w:uiPriority="52"/>
-    <w:lsdException w:name="Mention" w:semiHidden="1" w:unhideWhenUsed="1"/>
-    <w:lsdException w:name="Smart Hyperlink" w:semiHidden="1" w:unhideWhenUsed="1"/>
-    <w:lsdException w:name="Hashtag" w:semiHidden="1" w:unhideWhenUsed="1"/>
-    <w:lsdException w:name="Unresolved Mention" w:semiHidden="1" w:unhideWhenUsed="1"/>
-    <w:lsdException w:name="Smart Link" w:semiHidden="1" w:unhideWhenUsed="1"/>
+  <w:latentStyles w:defLockedState="0" w:defUIPriority="99" w:defSemiHidden="1" w:defUnhideWhenUsed="1" w:defQFormat="0" w:count="267">
+    <w:lsdException w:name="Normal" w:semiHidden="0" w:uiPriority="0" w:unhideWhenUsed="0" w:qFormat="1"/>
+    <w:lsdException w:name="heading 1" w:semiHidden="0" w:uiPriority="9" w:unhideWhenUsed="0" w:qFormat="1"/>
+    <w:lsdException w:name="heading 2" w:uiPriority="9" w:qFormat="1"/>
+    <w:lsdException w:name="heading 3" w:uiPriority="9" w:qFormat="1"/>
+    <w:lsdException w:name="heading 4" w:uiPriority="9" w:qFormat="1"/>
+    <w:lsdException w:name="heading 5" w:uiPriority="9" w:qFormat="1"/>
+    <w:lsdException w:name="heading 6" w:uiPriority="9" w:qFormat="1"/>
+    <w:lsdException w:name="heading 7" w:uiPriority="9" w:qFormat="1"/>
+    <w:lsdException w:name="heading 8" w:uiPriority="9" w:qFormat="1"/>
+    <w:lsdException w:name="heading 9" w:uiPriority="9" w:qFormat="1"/>
+    <w:lsdException w:name="toc 1" w:uiPriority="39"/>
+    <w:lsdException w:name="toc 2" w:uiPriority="39"/>
+    <w:lsdException w:name="toc 3" w:uiPriority="39"/>
+    <w:lsdException w:name="toc 4" w:uiPriority="39"/>
+    <w:lsdException w:name="toc 5" w:uiPriority="39"/>
+    <w:lsdException w:name="toc 6" w:uiPriority="39"/>
+    <w:lsdException w:name="toc 7" w:uiPriority="39"/>
+    <w:lsdException w:name="toc 8" w:uiPriority="39"/>
+    <w:lsdException w:name="toc 9" w:uiPriority="39"/>
+    <w:lsdException w:name="caption" w:uiPriority="35" w:qFormat="1"/>
+    <w:lsdException w:name="Title" w:semiHidden="0" w:uiPriority="10" w:unhideWhenUsed="0" w:qFormat="1"/>
+    <w:lsdException w:name="Default Paragraph Font" w:uiPriority="1"/>
+    <w:lsdException w:name="Subtitle" w:semiHidden="0" w:uiPriority="11" w:unhideWhenUsed="0" w:qFormat="1"/>
+    <w:lsdException w:name="Strong" w:semiHidden="0" w:uiPriority="22" w:unhideWhenUsed="0" w:qFormat="1"/>
+    <w:lsdException w:name="Emphasis" w:semiHidden="0" w:uiPriority="20" w:unhideWhenUsed="0" w:qFormat="1"/>
+    <w:lsdException w:name="Table Grid" w:semiHidden="0" w:uiPriority="39" w:unhideWhenUsed="0"/>
+    <w:lsdException w:name="Placeholder Text" w:unhideWhenUsed="0"/>
+    <w:lsdException w:name="No Spacing" w:semiHidden="0" w:uiPriority="1" w:unhideWhenUsed="0" w:qFormat="1"/>
+    <w:lsdException w:name="Light Shading" w:semiHidden="0" w:uiPriority="60" w:unhideWhenUsed="0"/>
+    <w:lsdException w:name="Light List" w:semiHidden="0" w:uiPriority="61" w:unhideWhenUsed="0"/>
+    <w:lsdException w:name="Light Grid" w:semiHidden="0" w:uiPriority="62" w:unhideWhenUsed="0"/>
+    <w:lsdException w:name="Medium Shading 1" w:semiHidden="0" w:uiPriority="63" w:unhideWhenUsed="0"/>
+    <w:lsdException w:name="Medium Shading 2" w:semiHidden="0" w:uiPriority="64" w:unhideWhenUsed="0"/>
+    <w:lsdException w:name="Medium List 1" w:semiHidden="0" w:uiPriority="65" w:unhideWhenUsed="0"/>
+    <w:lsdException w:name="Medium List 2" w:semiHidden="0" w:uiPriority="66" w:unhideWhenUsed="0"/>
+    <w:lsdException w:name="Medium Grid 1" w:semiHidden="0" w:uiPriority="67" w:unhideWhenUsed="0"/>
+    <w:lsdException w:name="Medium Grid 2" w:semiHidden="0" w:uiPriority="68" w:unhideWhenUsed="0"/>
+    <w:lsdException w:name="Medium Grid 3" w:semiHidden="0" w:uiPriority="69" w:unhideWhenUsed="0"/>
+    <w:lsdException w:name="Dark List" w:semiHidden="0" w:uiPriority="70" w:unhideWhenUsed="0"/>
+    <w:lsdException w:name="Colorful Shading" w:semiHidden="0" w:uiPriority="71" w:unhideWhenUsed="0"/>
+    <w:lsdException w:name="Colorful List" w:semiHidden="0" w:uiPriority="72" w:unhideWhenUsed="0"/>
+    <w:lsdException w:name="Colorful Grid" w:semiHidden="0" w:uiPriority="73" w:unhideWhenUsed="0"/>
+    <w:lsdException w:name="Light Shading Accent 1" w:semiHidden="0" w:uiPriority="60" w:unhideWhenUsed="0"/>
+    <w:lsdException w:name="Light List Accent 1" w:semiHidden="0" w:uiPriority="61" w:unhideWhenUsed="0"/>
+    <w:lsdException w:name="Light Grid Accent 1" w:semiHidden="0" w:uiPriority="62" w:unhideWhenUsed="0"/>
+    <w:lsdException w:name="Medium Shading 1 Accent 1" w:semiHidden="0" w:uiPriority="63" w:unhideWhenUsed="0"/>
+    <w:lsdException w:name="Medium Shading 2 Accent 1" w:semiHidden="0" w:uiPriority="64" w:unhideWhenUsed="0"/>
+    <w:lsdException w:name="Medium List 1 Accent 1" w:semiHidden="0" w:uiPriority="65" w:unhideWhenUsed="0"/>
+    <w:lsdException w:name="Revision" w:unhideWhenUsed="0"/>
+    <w:lsdException w:name="List Paragraph" w:semiHidden="0" w:uiPriority="34" w:unhideWhenUsed="0" w:qFormat="1"/>
+    <w:lsdException w:name="Quote" w:semiHidden="0" w:uiPriority="29" w:unhideWhenUsed="0" w:qFormat="1"/>
+    <w:lsdException w:name="Intense Quote" w:semiHidden="0" w:uiPriority="30" w:unhideWhenUsed="0" w:qFormat="1"/>
+    <w:lsdException w:name="Medium List 2 Accent 1" w:semiHidden="0" w:uiPriority="66" w:unhideWhenUsed="0"/>
+    <w:lsdException w:name="Medium Grid 1 Accent 1" w:semiHidden="0" w:uiPriority="67" w:unhideWhenUsed="0"/>
+    <w:lsdException w:name="Medium Grid 2 Accent 1" w:semiHidden="0" w:uiPriority="68" w:unhideWhenUsed="0"/>
+    <w:lsdException w:name="Medium Grid 3 Accent 1" w:semiHidden="0" w:uiPriority="69" w:unhideWhenUsed="0"/>
+    <w:lsdException w:name="Dark List Accent 1" w:semiHidden="0" w:uiPriority="70" w:unhideWhenUsed="0"/>
+    <w:lsdException w:name="Colorful Shading Accent 1" w:semiHidden="0" w:uiPriority="71" w:unhideWhenUsed="0"/>
+    <w:lsdException w:name="Colorful List Accent 1" w:semiHidden="0" w:uiPriority="72" w:unhideWhenUsed="0"/>
+    <w:lsdException w:name="Colorful Grid Accent 1" w:semiHidden="0" w:uiPriority="73" w:unhideWhenUsed="0"/>
+    <w:lsdException w:name="Light Shading Accent 2" w:semiHidden="0" w:uiPriority="60" w:unhideWhenUsed="0"/>
+    <w:lsdException w:name="Light List Accent 2" w:semiHidden="0" w:uiPriority="61" w:unhideWhenUsed="0"/>
+    <w:lsdException w:name="Light Grid Accent 2" w:semiHidden="0" w:uiPriority="62" w:unhideWhenUsed="0"/>
+    <w:lsdException w:name="Medium Shading 1 Accent 2" w:semiHidden="0" w:uiPriority="63" w:unhideWhenUsed="0"/>
+    <w:lsdException w:name="Medium Shading 2 Accent 2" w:semiHidden="0" w:uiPriority="64" w:unhideWhenUsed="0"/>
+    <w:lsdException w:name="Medium List 1 Accent 2" w:semiHidden="0" w:uiPriority="65" w:unhideWhenUsed="0"/>
+    <w:lsdException w:name="Medium List 2 Accent 2" w:semiHidden="0" w:uiPriority="66" w:unhideWhenUsed="0"/>
+    <w:lsdException w:name="Medium Grid 1 Accent 2" w:semiHidden="0" w:uiPriority="67" w:unhideWhenUsed="0"/>
+    <w:lsdException w:name="Medium Grid 2 Accent 2" w:semiHidden="0" w:uiPriority="68" w:unhideWhenUsed="0"/>
+    <w:lsdException w:name="Medium Grid 3 Accent 2" w:semiHidden="0" w:uiPriority="69" w:unhideWhenUsed="0"/>
+    <w:lsdException w:name="Dark List Accent 2" w:semiHidden="0" w:uiPriority="70" w:unhideWhenUsed="0"/>
+    <w:lsdException w:name="Colorful Shading Accent 2" w:semiHidden="0" w:uiPriority="71" w:unhideWhenUsed="0"/>
+    <w:lsdException w:name="Colorful List Accent 2" w:semiHidden="0" w:uiPriority="72" w:unhideWhenUsed="0"/>
+    <w:lsdException w:name="Colorful Grid Accent 2" w:semiHidden="0" w:uiPriority="73" w:unhideWhenUsed="0"/>
+    <w:lsdException w:name="Light Shading Accent 3" w:semiHidden="0" w:uiPriority="60" w:unhideWhenUsed="0"/>
+    <w:lsdException w:name="Light List Accent 3" w:semiHidden="0" w:uiPriority="61" w:unhideWhenUsed="0"/>
+    <w:lsdException w:name="Light Grid Accent 3" w:semiHidden="0" w:uiPriority="62" w:unhideWhenUsed="0"/>
+    <w:lsdException w:name="Medium Shading 1 Accent 3" w:semiHidden="0" w:uiPriority="63" w:unhideWhenUsed="0"/>
+    <w:lsdException w:name="Medium Shading 2 Accent 3" w:semiHidden="0" w:uiPriority="64" w:unhideWhenUsed="0"/>
+    <w:lsdException w:name="Medium List 1 Accent 3" w:semiHidden="0" w:uiPriority="65" w:unhideWhenUsed="0"/>
+    <w:lsdException w:name="Medium List 2 Accent 3" w:semiHidden="0" w:uiPriority="66" w:unhideWhenUsed="0"/>
+    <w:lsdException w:name="Medium Grid 1 Accent 3" w:semiHidden="0" w:uiPriority="67" w:unhideWhenUsed="0"/>
+    <w:lsdException w:name="Medium Grid 2 Accent 3" w:semiHidden="0" w:uiPriority="68" w:unhideWhenUsed="0"/>
+    <w:lsdException w:name="Medium Grid 3 Accent 3" w:semiHidden="0" w:uiPriority="69" w:unhideWhenUsed="0"/>
+    <w:lsdException w:name="Dark List Accent 3" w:semiHidden="0" w:uiPriority="70" w:unhideWhenUsed="0"/>
+    <w:lsdException w:name="Colorful Shading Accent 3" w:semiHidden="0" w:uiPriority="71" w:unhideWhenUsed="0"/>
+    <w:lsdException w:name="Colorful List Accent 3" w:semiHidden="0" w:uiPriority="72" w:unhideWhenUsed="0"/>
+    <w:lsdException w:name="Colorful Grid Accent 3" w:semiHidden="0" w:uiPriority="73" w:unhideWhenUsed="0"/>
+    <w:lsdException w:name="Light Shading Accent 4" w:semiHidden="0" w:uiPriority="60" w:unhideWhenUsed="0"/>
+    <w:lsdException w:name="Light List Accent 4" w:semiHidden="0" w:uiPriority="61" w:unhideWhenUsed="0"/>
+    <w:lsdException w:name="Light Grid Accent 4" w:semiHidden="0" w:uiPriority="62" w:unhideWhenUsed="0"/>
+    <w:lsdException w:name="Medium Shading 1 Accent 4" w:semiHidden="0" w:uiPriority="63" w:unhideWhenUsed="0"/>
+    <w:lsdException w:name="Medium Shading 2 Accent 4" w:semiHidden="0" w:uiPriority="64" w:unhideWhenUsed="0"/>
+    <w:lsdException w:name="Medium List 1 Accent 4" w:semiHidden="0" w:uiPriority="65" w:unhideWhenUsed="0"/>
+    <w:lsdException w:name="Medium List 2 Accent 4" w:semiHidden="0" w:uiPriority="66" w:unhideWhenUsed="0"/>
+    <w:lsdException w:name="Medium Grid 1 Accent 4" w:semiHidden="0" w:uiPriority="67" w:unhideWhenUsed="0"/>
+    <w:lsdException w:name="Medium Grid 2 Accent 4" w:semiHidden="0" w:uiPriority="68" w:unhideWhenUsed="0"/>
+    <w:lsdException w:name="Medium Grid 3 Accent 4" w:semiHidden="0" w:uiPriority="69" w:unhideWhenUsed="0"/>
+    <w:lsdException w:name="Dark List Accent 4" w:semiHidden="0" w:uiPriority="70" w:unhideWhenUsed="0"/>
+    <w:lsdException w:name="Colorful Shading Accent 4" w:semiHidden="0" w:uiPriority="71" w:unhideWhenUsed="0"/>
+    <w:lsdException w:name="Colorful List Accent 4" w:semiHidden="0" w:uiPriority="72" w:unhideWhenUsed="0"/>
+    <w:lsdException w:name="Colorful Grid Accent 4" w:semiHidden="0" w:uiPriority="73" w:unhideWhenUsed="0"/>
+    <w:lsdException w:name="Light Shading Accent 5" w:semiHidden="0" w:uiPriority="60" w:unhideWhenUsed="0"/>
+    <w:lsdException w:name="Light List Accent 5" w:semiHidden="0" w:uiPriority="61" w:unhideWhenUsed="0"/>
+    <w:lsdException w:name="Light Grid Accent 5" w:semiHidden="0" w:uiPriority="62" w:unhideWhenUsed="0"/>
+    <w:lsdException w:name="Medium Shading 1 Accent 5" w:semiHidden="0" w:uiPriority="63" w:unhideWhenUsed="0"/>
+    <w:lsdException w:name="Medium Shading 2 Accent 5" w:semiHidden="0" w:uiPriority="64" w:unhideWhenUsed="0"/>
+    <w:lsdException w:name="Medium List 1 Accent 5" w:semiHidden="0" w:uiPriority="65" w:unhideWhenUsed="0"/>
+    <w:lsdException w:name="Medium List 2 Accent 5" w:semiHidden="0" w:uiPriority="66" w:unhideWhenUsed="0"/>
+    <w:lsdException w:name="Medium Grid 1 Accent 5" w:semiHidden="0" w:uiPriority="67" w:unhideWhenUsed="0"/>
+    <w:lsdException w:name="Medium Grid 2 Accent 5" w:semiHidden="0" w:uiPriority="68" w:unhideWhenUsed="0"/>
+    <w:lsdException w:name="Medium Grid 3 Accent 5" w:semiHidden="0" w:uiPriority="69" w:unhideWhenUsed="0"/>
+    <w:lsdException w:name="Dark List Accent 5" w:semiHidden="0" w:uiPriority="70" w:unhideWhenUsed="0"/>
+    <w:lsdException w:name="Colorful Shading Accent 5" w:semiHidden="0" w:uiPriority="71" w:unhideWhenUsed="0"/>
+    <w:lsdException w:name="Colorful List Accent 5" w:semiHidden="0" w:uiPriority="72" w:unhideWhenUsed="0"/>
+    <w:lsdException w:name="Colorful Grid Accent 5" w:semiHidden="0" w:uiPriority="73" w:unhideWhenUsed="0"/>
+    <w:lsdException w:name="Light Shading Accent 6" w:semiHidden="0" w:uiPriority="60" w:unhideWhenUsed="0"/>
+    <w:lsdException w:name="Light List Accent 6" w:semiHidden="0" w:uiPriority="61" w:unhideWhenUsed="0"/>
+    <w:lsdException w:name="Light Grid Accent 6" w:semiHidden="0" w:uiPriority="62" w:unhideWhenUsed="0"/>
+    <w:lsdException w:name="Medium Shading 1 Accent 6" w:semiHidden="0" w:uiPriority="63" w:unhideWhenUsed="0"/>
+    <w:lsdException w:name="Medium Shading 2 Accent 6" w:semiHidden="0" w:uiPriority="64" w:unhideWhenUsed="0"/>
+    <w:lsdException w:name="Medium List 1 Accent 6" w:semiHidden="0" w:uiPriority="65" w:unhideWhenUsed="0"/>
+    <w:lsdException w:name="Medium List 2 Accent 6" w:semiHidden="0" w:uiPriority="66" w:unhideWhenUsed="0"/>
+    <w:lsdException w:name="Medium Grid 1 Accent 6" w:semiHidden="0" w:uiPriority="67" w:unhideWhenUsed="0"/>
+    <w:lsdException w:name="Medium Grid 2 Accent 6" w:semiHidden="0" w:uiPriority="68" w:unhideWhenUsed="0"/>
+    <w:lsdException w:name="Medium Grid 3 Accent 6" w:semiHidden="0" w:uiPriority="69" w:unhideWhenUsed="0"/>
+    <w:lsdException w:name="Dark List Accent 6" w:semiHidden="0" w:uiPriority="70" w:unhideWhenUsed="0"/>
+    <w:lsdException w:name="Colorful Shading Accent 6" w:semiHidden="0" w:uiPriority="71" w:unhideWhenUsed="0"/>
+    <w:lsdException w:name="Colorful List Accent 6" w:semiHidden="0" w:uiPriority="72" w:unhideWhenUsed="0"/>
+    <w:lsdException w:name="Colorful Grid Accent 6" w:semiHidden="0" w:uiPriority="73" w:unhideWhenUsed="0"/>
+    <w:lsdException w:name="Subtle Emphasis" w:semiHidden="0" w:uiPriority="19" w:unhideWhenUsed="0" w:qFormat="1"/>
+    <w:lsdException w:name="Intense Emphasis" w:semiHidden="0" w:uiPriority="21" w:unhideWhenUsed="0" w:qFormat="1"/>
+    <w:lsdException w:name="Subtle Reference" w:semiHidden="0" w:uiPriority="31" w:unhideWhenUsed="0" w:qFormat="1"/>
+    <w:lsdException w:name="Intense Reference" w:semiHidden="0" w:uiPriority="32" w:unhideWhenUsed="0" w:qFormat="1"/>
+    <w:lsdException w:name="Book Title" w:semiHidden="0" w:uiPriority="33" w:unhideWhenUsed="0" w:qFormat="1"/>
+    <w:lsdException w:name="Bibliography" w:uiPriority="37"/>
+    <w:lsdException w:name="TOC Heading" w:uiPriority="39" w:qFormat="1"/>
   </w:latentStyles>
   <w:style w:type="paragraph" w:default="1" w:styleId="Normal">
     <w:name w:val="Normal"/>
@@ -7474,6 +7050,7 @@
     <w:tblPr>
       <w:tblStyleRowBandSize w:val="1"/>
       <w:tblStyleColBandSize w:val="1"/>
+      <w:tblInd w:w="0" w:type="dxa"/>
       <w:tblCellMar>
         <w:top w:w="100" w:type="dxa"/>
         <w:left w:w="100" w:type="dxa"/>
@@ -7487,6 +7064,7 @@
     <w:tblPr>
       <w:tblStyleRowBandSize w:val="1"/>
       <w:tblStyleColBandSize w:val="1"/>
+      <w:tblInd w:w="0" w:type="dxa"/>
       <w:tblCellMar>
         <w:top w:w="100" w:type="dxa"/>
         <w:left w:w="100" w:type="dxa"/>
@@ -7500,6 +7078,7 @@
     <w:tblPr>
       <w:tblStyleRowBandSize w:val="1"/>
       <w:tblStyleColBandSize w:val="1"/>
+      <w:tblInd w:w="0" w:type="dxa"/>
       <w:tblCellMar>
         <w:top w:w="100" w:type="dxa"/>
         <w:left w:w="100" w:type="dxa"/>
@@ -7513,6 +7092,7 @@
     <w:tblPr>
       <w:tblStyleRowBandSize w:val="1"/>
       <w:tblStyleColBandSize w:val="1"/>
+      <w:tblInd w:w="0" w:type="dxa"/>
       <w:tblCellMar>
         <w:top w:w="100" w:type="dxa"/>
         <w:left w:w="100" w:type="dxa"/>
@@ -7526,6 +7106,7 @@
     <w:tblPr>
       <w:tblStyleRowBandSize w:val="1"/>
       <w:tblStyleColBandSize w:val="1"/>
+      <w:tblInd w:w="0" w:type="dxa"/>
       <w:tblCellMar>
         <w:top w:w="100" w:type="dxa"/>
         <w:left w:w="100" w:type="dxa"/>
@@ -7539,6 +7120,7 @@
     <w:tblPr>
       <w:tblStyleRowBandSize w:val="1"/>
       <w:tblStyleColBandSize w:val="1"/>
+      <w:tblInd w:w="0" w:type="dxa"/>
       <w:tblCellMar>
         <w:top w:w="100" w:type="dxa"/>
         <w:left w:w="100" w:type="dxa"/>
@@ -7552,6 +7134,7 @@
     <w:tblPr>
       <w:tblStyleRowBandSize w:val="1"/>
       <w:tblStyleColBandSize w:val="1"/>
+      <w:tblInd w:w="0" w:type="dxa"/>
       <w:tblCellMar>
         <w:top w:w="100" w:type="dxa"/>
         <w:left w:w="100" w:type="dxa"/>
@@ -7565,6 +7148,7 @@
     <w:tblPr>
       <w:tblStyleRowBandSize w:val="1"/>
       <w:tblStyleColBandSize w:val="1"/>
+      <w:tblInd w:w="0" w:type="dxa"/>
       <w:tblCellMar>
         <w:top w:w="100" w:type="dxa"/>
         <w:left w:w="100" w:type="dxa"/>
@@ -7616,6 +7200,555 @@
     <w:link w:val="Footer"/>
     <w:uiPriority w:val="99"/>
     <w:rsid w:val="006C7DB7"/>
+  </w:style>
+  <w:style w:type="paragraph" w:styleId="BalloonText">
+    <w:name w:val="Balloon Text"/>
+    <w:basedOn w:val="Normal"/>
+    <w:link w:val="BalloonTextChar"/>
+    <w:uiPriority w:val="99"/>
+    <w:semiHidden/>
+    <w:unhideWhenUsed/>
+    <w:rsid w:val="00423B68"/>
+    <w:pPr>
+      <w:spacing w:line="240" w:lineRule="auto"/>
+    </w:pPr>
+    <w:rPr>
+      <w:rFonts w:ascii="Tahoma" w:hAnsi="Tahoma" w:cs="Tahoma"/>
+      <w:sz w:val="16"/>
+      <w:szCs w:val="16"/>
+    </w:rPr>
+  </w:style>
+  <w:style w:type="character" w:customStyle="1" w:styleId="BalloonTextChar">
+    <w:name w:val="Balloon Text Char"/>
+    <w:basedOn w:val="DefaultParagraphFont"/>
+    <w:link w:val="BalloonText"/>
+    <w:uiPriority w:val="99"/>
+    <w:semiHidden/>
+    <w:rsid w:val="00423B68"/>
+    <w:rPr>
+      <w:rFonts w:ascii="Tahoma" w:hAnsi="Tahoma" w:cs="Tahoma"/>
+      <w:sz w:val="16"/>
+      <w:szCs w:val="16"/>
+    </w:rPr>
+  </w:style>
+</w:styles>
+</file>
+
+<file path=word/stylesWithEffects.xml><?xml version="1.0" encoding="utf-8"?>
+<w:styles xmlns:wpc="http://schemas.microsoft.com/office/word/2010/wordprocessingCanvas" xmlns:mc="http://schemas.openxmlformats.org/markup-compatibility/2006" xmlns:o="urn:schemas-microsoft-com:office:office" xmlns:r="http://schemas.openxmlformats.org/officeDocument/2006/relationships" xmlns:m="http://schemas.openxmlformats.org/officeDocument/2006/math" xmlns:v="urn:schemas-microsoft-com:vml" xmlns:wp14="http://schemas.microsoft.com/office/word/2010/wordprocessingDrawing" xmlns:wp="http://schemas.openxmlformats.org/drawingml/2006/wordprocessingDrawing" xmlns:w10="urn:schemas-microsoft-com:office:word" xmlns:w="http://schemas.openxmlformats.org/wordprocessingml/2006/main" xmlns:w14="http://schemas.microsoft.com/office/word/2010/wordml" xmlns:wpg="http://schemas.microsoft.com/office/word/2010/wordprocessingGroup" xmlns:wpi="http://schemas.microsoft.com/office/word/2010/wordprocessingInk" xmlns:wne="http://schemas.microsoft.com/office/word/2006/wordml" xmlns:wps="http://schemas.microsoft.com/office/word/2010/wordprocessingShape" mc:Ignorable="w14 wp14">
+  <w:docDefaults>
+    <w:rPrDefault>
+      <w:rPr>
+        <w:rFonts w:ascii="Arial" w:eastAsia="Arial" w:hAnsi="Arial" w:cs="Arial"/>
+        <w:sz w:val="22"/>
+        <w:szCs w:val="22"/>
+        <w:lang w:val="en" w:eastAsia="en-US" w:bidi="ar-SA"/>
+      </w:rPr>
+    </w:rPrDefault>
+    <w:pPrDefault>
+      <w:pPr>
+        <w:spacing w:line="276" w:lineRule="auto"/>
+      </w:pPr>
+    </w:pPrDefault>
+  </w:docDefaults>
+  <w:latentStyles w:defLockedState="0" w:defUIPriority="99" w:defSemiHidden="1" w:defUnhideWhenUsed="1" w:defQFormat="0" w:count="267">
+    <w:lsdException w:name="Normal" w:semiHidden="0" w:uiPriority="0" w:unhideWhenUsed="0" w:qFormat="1"/>
+    <w:lsdException w:name="heading 1" w:semiHidden="0" w:uiPriority="9" w:unhideWhenUsed="0" w:qFormat="1"/>
+    <w:lsdException w:name="heading 2" w:uiPriority="9" w:qFormat="1"/>
+    <w:lsdException w:name="heading 3" w:uiPriority="9" w:qFormat="1"/>
+    <w:lsdException w:name="heading 4" w:uiPriority="9" w:qFormat="1"/>
+    <w:lsdException w:name="heading 5" w:uiPriority="9" w:qFormat="1"/>
+    <w:lsdException w:name="heading 6" w:uiPriority="9" w:qFormat="1"/>
+    <w:lsdException w:name="heading 7" w:uiPriority="9" w:qFormat="1"/>
+    <w:lsdException w:name="heading 8" w:uiPriority="9" w:qFormat="1"/>
+    <w:lsdException w:name="heading 9" w:uiPriority="9" w:qFormat="1"/>
+    <w:lsdException w:name="toc 1" w:uiPriority="39"/>
+    <w:lsdException w:name="toc 2" w:uiPriority="39"/>
+    <w:lsdException w:name="toc 3" w:uiPriority="39"/>
+    <w:lsdException w:name="toc 4" w:uiPriority="39"/>
+    <w:lsdException w:name="toc 5" w:uiPriority="39"/>
+    <w:lsdException w:name="toc 6" w:uiPriority="39"/>
+    <w:lsdException w:name="toc 7" w:uiPriority="39"/>
+    <w:lsdException w:name="toc 8" w:uiPriority="39"/>
+    <w:lsdException w:name="toc 9" w:uiPriority="39"/>
+    <w:lsdException w:name="caption" w:uiPriority="35" w:qFormat="1"/>
+    <w:lsdException w:name="Title" w:semiHidden="0" w:uiPriority="10" w:unhideWhenUsed="0" w:qFormat="1"/>
+    <w:lsdException w:name="Default Paragraph Font" w:uiPriority="1"/>
+    <w:lsdException w:name="Subtitle" w:semiHidden="0" w:uiPriority="11" w:unhideWhenUsed="0" w:qFormat="1"/>
+    <w:lsdException w:name="Strong" w:semiHidden="0" w:uiPriority="22" w:unhideWhenUsed="0" w:qFormat="1"/>
+    <w:lsdException w:name="Emphasis" w:semiHidden="0" w:uiPriority="20" w:unhideWhenUsed="0" w:qFormat="1"/>
+    <w:lsdException w:name="Table Grid" w:semiHidden="0" w:uiPriority="39" w:unhideWhenUsed="0"/>
+    <w:lsdException w:name="Placeholder Text" w:unhideWhenUsed="0"/>
+    <w:lsdException w:name="No Spacing" w:semiHidden="0" w:uiPriority="1" w:unhideWhenUsed="0" w:qFormat="1"/>
+    <w:lsdException w:name="Light Shading" w:semiHidden="0" w:uiPriority="60" w:unhideWhenUsed="0"/>
+    <w:lsdException w:name="Light List" w:semiHidden="0" w:uiPriority="61" w:unhideWhenUsed="0"/>
+    <w:lsdException w:name="Light Grid" w:semiHidden="0" w:uiPriority="62" w:unhideWhenUsed="0"/>
+    <w:lsdException w:name="Medium Shading 1" w:semiHidden="0" w:uiPriority="63" w:unhideWhenUsed="0"/>
+    <w:lsdException w:name="Medium Shading 2" w:semiHidden="0" w:uiPriority="64" w:unhideWhenUsed="0"/>
+    <w:lsdException w:name="Medium List 1" w:semiHidden="0" w:uiPriority="65" w:unhideWhenUsed="0"/>
+    <w:lsdException w:name="Medium List 2" w:semiHidden="0" w:uiPriority="66" w:unhideWhenUsed="0"/>
+    <w:lsdException w:name="Medium Grid 1" w:semiHidden="0" w:uiPriority="67" w:unhideWhenUsed="0"/>
+    <w:lsdException w:name="Medium Grid 2" w:semiHidden="0" w:uiPriority="68" w:unhideWhenUsed="0"/>
+    <w:lsdException w:name="Medium Grid 3" w:semiHidden="0" w:uiPriority="69" w:unhideWhenUsed="0"/>
+    <w:lsdException w:name="Dark List" w:semiHidden="0" w:uiPriority="70" w:unhideWhenUsed="0"/>
+    <w:lsdException w:name="Colorful Shading" w:semiHidden="0" w:uiPriority="71" w:unhideWhenUsed="0"/>
+    <w:lsdException w:name="Colorful List" w:semiHidden="0" w:uiPriority="72" w:unhideWhenUsed="0"/>
+    <w:lsdException w:name="Colorful Grid" w:semiHidden="0" w:uiPriority="73" w:unhideWhenUsed="0"/>
+    <w:lsdException w:name="Light Shading Accent 1" w:semiHidden="0" w:uiPriority="60" w:unhideWhenUsed="0"/>
+    <w:lsdException w:name="Light List Accent 1" w:semiHidden="0" w:uiPriority="61" w:unhideWhenUsed="0"/>
+    <w:lsdException w:name="Light Grid Accent 1" w:semiHidden="0" w:uiPriority="62" w:unhideWhenUsed="0"/>
+    <w:lsdException w:name="Medium Shading 1 Accent 1" w:semiHidden="0" w:uiPriority="63" w:unhideWhenUsed="0"/>
+    <w:lsdException w:name="Medium Shading 2 Accent 1" w:semiHidden="0" w:uiPriority="64" w:unhideWhenUsed="0"/>
+    <w:lsdException w:name="Medium List 1 Accent 1" w:semiHidden="0" w:uiPriority="65" w:unhideWhenUsed="0"/>
+    <w:lsdException w:name="Revision" w:unhideWhenUsed="0"/>
+    <w:lsdException w:name="List Paragraph" w:semiHidden="0" w:uiPriority="34" w:unhideWhenUsed="0" w:qFormat="1"/>
+    <w:lsdException w:name="Quote" w:semiHidden="0" w:uiPriority="29" w:unhideWhenUsed="0" w:qFormat="1"/>
+    <w:lsdException w:name="Intense Quote" w:semiHidden="0" w:uiPriority="30" w:unhideWhenUsed="0" w:qFormat="1"/>
+    <w:lsdException w:name="Medium List 2 Accent 1" w:semiHidden="0" w:uiPriority="66" w:unhideWhenUsed="0"/>
+    <w:lsdException w:name="Medium Grid 1 Accent 1" w:semiHidden="0" w:uiPriority="67" w:unhideWhenUsed="0"/>
+    <w:lsdException w:name="Medium Grid 2 Accent 1" w:semiHidden="0" w:uiPriority="68" w:unhideWhenUsed="0"/>
+    <w:lsdException w:name="Medium Grid 3 Accent 1" w:semiHidden="0" w:uiPriority="69" w:unhideWhenUsed="0"/>
+    <w:lsdException w:name="Dark List Accent 1" w:semiHidden="0" w:uiPriority="70" w:unhideWhenUsed="0"/>
+    <w:lsdException w:name="Colorful Shading Accent 1" w:semiHidden="0" w:uiPriority="71" w:unhideWhenUsed="0"/>
+    <w:lsdException w:name="Colorful List Accent 1" w:semiHidden="0" w:uiPriority="72" w:unhideWhenUsed="0"/>
+    <w:lsdException w:name="Colorful Grid Accent 1" w:semiHidden="0" w:uiPriority="73" w:unhideWhenUsed="0"/>
+    <w:lsdException w:name="Light Shading Accent 2" w:semiHidden="0" w:uiPriority="60" w:unhideWhenUsed="0"/>
+    <w:lsdException w:name="Light List Accent 2" w:semiHidden="0" w:uiPriority="61" w:unhideWhenUsed="0"/>
+    <w:lsdException w:name="Light Grid Accent 2" w:semiHidden="0" w:uiPriority="62" w:unhideWhenUsed="0"/>
+    <w:lsdException w:name="Medium Shading 1 Accent 2" w:semiHidden="0" w:uiPriority="63" w:unhideWhenUsed="0"/>
+    <w:lsdException w:name="Medium Shading 2 Accent 2" w:semiHidden="0" w:uiPriority="64" w:unhideWhenUsed="0"/>
+    <w:lsdException w:name="Medium List 1 Accent 2" w:semiHidden="0" w:uiPriority="65" w:unhideWhenUsed="0"/>
+    <w:lsdException w:name="Medium List 2 Accent 2" w:semiHidden="0" w:uiPriority="66" w:unhideWhenUsed="0"/>
+    <w:lsdException w:name="Medium Grid 1 Accent 2" w:semiHidden="0" w:uiPriority="67" w:unhideWhenUsed="0"/>
+    <w:lsdException w:name="Medium Grid 2 Accent 2" w:semiHidden="0" w:uiPriority="68" w:unhideWhenUsed="0"/>
+    <w:lsdException w:name="Medium Grid 3 Accent 2" w:semiHidden="0" w:uiPriority="69" w:unhideWhenUsed="0"/>
+    <w:lsdException w:name="Dark List Accent 2" w:semiHidden="0" w:uiPriority="70" w:unhideWhenUsed="0"/>
+    <w:lsdException w:name="Colorful Shading Accent 2" w:semiHidden="0" w:uiPriority="71" w:unhideWhenUsed="0"/>
+    <w:lsdException w:name="Colorful List Accent 2" w:semiHidden="0" w:uiPriority="72" w:unhideWhenUsed="0"/>
+    <w:lsdException w:name="Colorful Grid Accent 2" w:semiHidden="0" w:uiPriority="73" w:unhideWhenUsed="0"/>
+    <w:lsdException w:name="Light Shading Accent 3" w:semiHidden="0" w:uiPriority="60" w:unhideWhenUsed="0"/>
+    <w:lsdException w:name="Light List Accent 3" w:semiHidden="0" w:uiPriority="61" w:unhideWhenUsed="0"/>
+    <w:lsdException w:name="Light Grid Accent 3" w:semiHidden="0" w:uiPriority="62" w:unhideWhenUsed="0"/>
+    <w:lsdException w:name="Medium Shading 1 Accent 3" w:semiHidden="0" w:uiPriority="63" w:unhideWhenUsed="0"/>
+    <w:lsdException w:name="Medium Shading 2 Accent 3" w:semiHidden="0" w:uiPriority="64" w:unhideWhenUsed="0"/>
+    <w:lsdException w:name="Medium List 1 Accent 3" w:semiHidden="0" w:uiPriority="65" w:unhideWhenUsed="0"/>
+    <w:lsdException w:name="Medium List 2 Accent 3" w:semiHidden="0" w:uiPriority="66" w:unhideWhenUsed="0"/>
+    <w:lsdException w:name="Medium Grid 1 Accent 3" w:semiHidden="0" w:uiPriority="67" w:unhideWhenUsed="0"/>
+    <w:lsdException w:name="Medium Grid 2 Accent 3" w:semiHidden="0" w:uiPriority="68" w:unhideWhenUsed="0"/>
+    <w:lsdException w:name="Medium Grid 3 Accent 3" w:semiHidden="0" w:uiPriority="69" w:unhideWhenUsed="0"/>
+    <w:lsdException w:name="Dark List Accent 3" w:semiHidden="0" w:uiPriority="70" w:unhideWhenUsed="0"/>
+    <w:lsdException w:name="Colorful Shading Accent 3" w:semiHidden="0" w:uiPriority="71" w:unhideWhenUsed="0"/>
+    <w:lsdException w:name="Colorful List Accent 3" w:semiHidden="0" w:uiPriority="72" w:unhideWhenUsed="0"/>
+    <w:lsdException w:name="Colorful Grid Accent 3" w:semiHidden="0" w:uiPriority="73" w:unhideWhenUsed="0"/>
+    <w:lsdException w:name="Light Shading Accent 4" w:semiHidden="0" w:uiPriority="60" w:unhideWhenUsed="0"/>
+    <w:lsdException w:name="Light List Accent 4" w:semiHidden="0" w:uiPriority="61" w:unhideWhenUsed="0"/>
+    <w:lsdException w:name="Light Grid Accent 4" w:semiHidden="0" w:uiPriority="62" w:unhideWhenUsed="0"/>
+    <w:lsdException w:name="Medium Shading 1 Accent 4" w:semiHidden="0" w:uiPriority="63" w:unhideWhenUsed="0"/>
+    <w:lsdException w:name="Medium Shading 2 Accent 4" w:semiHidden="0" w:uiPriority="64" w:unhideWhenUsed="0"/>
+    <w:lsdException w:name="Medium List 1 Accent 4" w:semiHidden="0" w:uiPriority="65" w:unhideWhenUsed="0"/>
+    <w:lsdException w:name="Medium List 2 Accent 4" w:semiHidden="0" w:uiPriority="66" w:unhideWhenUsed="0"/>
+    <w:lsdException w:name="Medium Grid 1 Accent 4" w:semiHidden="0" w:uiPriority="67" w:unhideWhenUsed="0"/>
+    <w:lsdException w:name="Medium Grid 2 Accent 4" w:semiHidden="0" w:uiPriority="68" w:unhideWhenUsed="0"/>
+    <w:lsdException w:name="Medium Grid 3 Accent 4" w:semiHidden="0" w:uiPriority="69" w:unhideWhenUsed="0"/>
+    <w:lsdException w:name="Dark List Accent 4" w:semiHidden="0" w:uiPriority="70" w:unhideWhenUsed="0"/>
+    <w:lsdException w:name="Colorful Shading Accent 4" w:semiHidden="0" w:uiPriority="71" w:unhideWhenUsed="0"/>
+    <w:lsdException w:name="Colorful List Accent 4" w:semiHidden="0" w:uiPriority="72" w:unhideWhenUsed="0"/>
+    <w:lsdException w:name="Colorful Grid Accent 4" w:semiHidden="0" w:uiPriority="73" w:unhideWhenUsed="0"/>
+    <w:lsdException w:name="Light Shading Accent 5" w:semiHidden="0" w:uiPriority="60" w:unhideWhenUsed="0"/>
+    <w:lsdException w:name="Light List Accent 5" w:semiHidden="0" w:uiPriority="61" w:unhideWhenUsed="0"/>
+    <w:lsdException w:name="Light Grid Accent 5" w:semiHidden="0" w:uiPriority="62" w:unhideWhenUsed="0"/>
+    <w:lsdException w:name="Medium Shading 1 Accent 5" w:semiHidden="0" w:uiPriority="63" w:unhideWhenUsed="0"/>
+    <w:lsdException w:name="Medium Shading 2 Accent 5" w:semiHidden="0" w:uiPriority="64" w:unhideWhenUsed="0"/>
+    <w:lsdException w:name="Medium List 1 Accent 5" w:semiHidden="0" w:uiPriority="65" w:unhideWhenUsed="0"/>
+    <w:lsdException w:name="Medium List 2 Accent 5" w:semiHidden="0" w:uiPriority="66" w:unhideWhenUsed="0"/>
+    <w:lsdException w:name="Medium Grid 1 Accent 5" w:semiHidden="0" w:uiPriority="67" w:unhideWhenUsed="0"/>
+    <w:lsdException w:name="Medium Grid 2 Accent 5" w:semiHidden="0" w:uiPriority="68" w:unhideWhenUsed="0"/>
+    <w:lsdException w:name="Medium Grid 3 Accent 5" w:semiHidden="0" w:uiPriority="69" w:unhideWhenUsed="0"/>
+    <w:lsdException w:name="Dark List Accent 5" w:semiHidden="0" w:uiPriority="70" w:unhideWhenUsed="0"/>
+    <w:lsdException w:name="Colorful Shading Accent 5" w:semiHidden="0" w:uiPriority="71" w:unhideWhenUsed="0"/>
+    <w:lsdException w:name="Colorful List Accent 5" w:semiHidden="0" w:uiPriority="72" w:unhideWhenUsed="0"/>
+    <w:lsdException w:name="Colorful Grid Accent 5" w:semiHidden="0" w:uiPriority="73" w:unhideWhenUsed="0"/>
+    <w:lsdException w:name="Light Shading Accent 6" w:semiHidden="0" w:uiPriority="60" w:unhideWhenUsed="0"/>
+    <w:lsdException w:name="Light List Accent 6" w:semiHidden="0" w:uiPriority="61" w:unhideWhenUsed="0"/>
+    <w:lsdException w:name="Light Grid Accent 6" w:semiHidden="0" w:uiPriority="62" w:unhideWhenUsed="0"/>
+    <w:lsdException w:name="Medium Shading 1 Accent 6" w:semiHidden="0" w:uiPriority="63" w:unhideWhenUsed="0"/>
+    <w:lsdException w:name="Medium Shading 2 Accent 6" w:semiHidden="0" w:uiPriority="64" w:unhideWhenUsed="0"/>
+    <w:lsdException w:name="Medium List 1 Accent 6" w:semiHidden="0" w:uiPriority="65" w:unhideWhenUsed="0"/>
+    <w:lsdException w:name="Medium List 2 Accent 6" w:semiHidden="0" w:uiPriority="66" w:unhideWhenUsed="0"/>
+    <w:lsdException w:name="Medium Grid 1 Accent 6" w:semiHidden="0" w:uiPriority="67" w:unhideWhenUsed="0"/>
+    <w:lsdException w:name="Medium Grid 2 Accent 6" w:semiHidden="0" w:uiPriority="68" w:unhideWhenUsed="0"/>
+    <w:lsdException w:name="Medium Grid 3 Accent 6" w:semiHidden="0" w:uiPriority="69" w:unhideWhenUsed="0"/>
+    <w:lsdException w:name="Dark List Accent 6" w:semiHidden="0" w:uiPriority="70" w:unhideWhenUsed="0"/>
+    <w:lsdException w:name="Colorful Shading Accent 6" w:semiHidden="0" w:uiPriority="71" w:unhideWhenUsed="0"/>
+    <w:lsdException w:name="Colorful List Accent 6" w:semiHidden="0" w:uiPriority="72" w:unhideWhenUsed="0"/>
+    <w:lsdException w:name="Colorful Grid Accent 6" w:semiHidden="0" w:uiPriority="73" w:unhideWhenUsed="0"/>
+    <w:lsdException w:name="Subtle Emphasis" w:semiHidden="0" w:uiPriority="19" w:unhideWhenUsed="0" w:qFormat="1"/>
+    <w:lsdException w:name="Intense Emphasis" w:semiHidden="0" w:uiPriority="21" w:unhideWhenUsed="0" w:qFormat="1"/>
+    <w:lsdException w:name="Subtle Reference" w:semiHidden="0" w:uiPriority="31" w:unhideWhenUsed="0" w:qFormat="1"/>
+    <w:lsdException w:name="Intense Reference" w:semiHidden="0" w:uiPriority="32" w:unhideWhenUsed="0" w:qFormat="1"/>
+    <w:lsdException w:name="Book Title" w:semiHidden="0" w:uiPriority="33" w:unhideWhenUsed="0" w:qFormat="1"/>
+    <w:lsdException w:name="Bibliography" w:uiPriority="37"/>
+    <w:lsdException w:name="TOC Heading" w:uiPriority="39" w:qFormat="1"/>
+  </w:latentStyles>
+  <w:style w:type="paragraph" w:default="1" w:styleId="Normal">
+    <w:name w:val="Normal"/>
+    <w:qFormat/>
+  </w:style>
+  <w:style w:type="paragraph" w:styleId="Heading1">
+    <w:name w:val="heading 1"/>
+    <w:basedOn w:val="Normal"/>
+    <w:next w:val="Normal"/>
+    <w:uiPriority w:val="9"/>
+    <w:qFormat/>
+    <w:pPr>
+      <w:keepNext/>
+      <w:keepLines/>
+      <w:spacing w:before="400" w:after="120"/>
+      <w:outlineLvl w:val="0"/>
+    </w:pPr>
+    <w:rPr>
+      <w:sz w:val="52"/>
+      <w:szCs w:val="52"/>
+    </w:rPr>
+  </w:style>
+  <w:style w:type="paragraph" w:styleId="Heading2">
+    <w:name w:val="heading 2"/>
+    <w:basedOn w:val="Normal"/>
+    <w:next w:val="Normal"/>
+    <w:uiPriority w:val="9"/>
+    <w:unhideWhenUsed/>
+    <w:qFormat/>
+    <w:pPr>
+      <w:keepNext/>
+      <w:keepLines/>
+      <w:spacing w:before="400" w:after="120"/>
+      <w:outlineLvl w:val="1"/>
+    </w:pPr>
+    <w:rPr>
+      <w:b/>
+      <w:sz w:val="32"/>
+      <w:szCs w:val="32"/>
+    </w:rPr>
+  </w:style>
+  <w:style w:type="paragraph" w:styleId="Heading3">
+    <w:name w:val="heading 3"/>
+    <w:basedOn w:val="Normal"/>
+    <w:next w:val="Normal"/>
+    <w:uiPriority w:val="9"/>
+    <w:unhideWhenUsed/>
+    <w:qFormat/>
+    <w:pPr>
+      <w:keepNext/>
+      <w:keepLines/>
+      <w:outlineLvl w:val="2"/>
+    </w:pPr>
+    <w:rPr>
+      <w:b/>
+      <w:sz w:val="32"/>
+      <w:szCs w:val="32"/>
+    </w:rPr>
+  </w:style>
+  <w:style w:type="paragraph" w:styleId="Heading4">
+    <w:name w:val="heading 4"/>
+    <w:basedOn w:val="Normal"/>
+    <w:next w:val="Normal"/>
+    <w:uiPriority w:val="9"/>
+    <w:unhideWhenUsed/>
+    <w:qFormat/>
+    <w:pPr>
+      <w:keepNext/>
+      <w:keepLines/>
+      <w:spacing w:before="400" w:after="120"/>
+      <w:outlineLvl w:val="3"/>
+    </w:pPr>
+    <w:rPr>
+      <w:b/>
+      <w:sz w:val="32"/>
+      <w:szCs w:val="32"/>
+    </w:rPr>
+  </w:style>
+  <w:style w:type="paragraph" w:styleId="Heading5">
+    <w:name w:val="heading 5"/>
+    <w:basedOn w:val="Normal"/>
+    <w:next w:val="Normal"/>
+    <w:uiPriority w:val="9"/>
+    <w:semiHidden/>
+    <w:unhideWhenUsed/>
+    <w:qFormat/>
+    <w:pPr>
+      <w:keepNext/>
+      <w:keepLines/>
+      <w:spacing w:before="240" w:after="80"/>
+      <w:outlineLvl w:val="4"/>
+    </w:pPr>
+    <w:rPr>
+      <w:color w:val="666666"/>
+    </w:rPr>
+  </w:style>
+  <w:style w:type="paragraph" w:styleId="Heading6">
+    <w:name w:val="heading 6"/>
+    <w:basedOn w:val="Normal"/>
+    <w:next w:val="Normal"/>
+    <w:uiPriority w:val="9"/>
+    <w:semiHidden/>
+    <w:unhideWhenUsed/>
+    <w:qFormat/>
+    <w:pPr>
+      <w:keepNext/>
+      <w:keepLines/>
+      <w:spacing w:before="240" w:after="80"/>
+      <w:outlineLvl w:val="5"/>
+    </w:pPr>
+    <w:rPr>
+      <w:i/>
+      <w:color w:val="666666"/>
+    </w:rPr>
+  </w:style>
+  <w:style w:type="character" w:default="1" w:styleId="DefaultParagraphFont">
+    <w:name w:val="Default Paragraph Font"/>
+    <w:uiPriority w:val="1"/>
+    <w:semiHidden/>
+    <w:unhideWhenUsed/>
+  </w:style>
+  <w:style w:type="table" w:default="1" w:styleId="TableNormal">
+    <w:name w:val="Normal Table"/>
+    <w:uiPriority w:val="99"/>
+    <w:semiHidden/>
+    <w:unhideWhenUsed/>
+    <w:tblPr>
+      <w:tblInd w:w="0" w:type="dxa"/>
+      <w:tblCellMar>
+        <w:top w:w="0" w:type="dxa"/>
+        <w:left w:w="108" w:type="dxa"/>
+        <w:bottom w:w="0" w:type="dxa"/>
+        <w:right w:w="108" w:type="dxa"/>
+      </w:tblCellMar>
+    </w:tblPr>
+  </w:style>
+  <w:style w:type="numbering" w:default="1" w:styleId="NoList">
+    <w:name w:val="No List"/>
+    <w:uiPriority w:val="99"/>
+    <w:semiHidden/>
+    <w:unhideWhenUsed/>
+  </w:style>
+  <w:style w:type="paragraph" w:styleId="Title">
+    <w:name w:val="Title"/>
+    <w:basedOn w:val="Normal"/>
+    <w:next w:val="Normal"/>
+    <w:uiPriority w:val="10"/>
+    <w:qFormat/>
+    <w:pPr>
+      <w:keepNext/>
+      <w:keepLines/>
+      <w:spacing w:after="60"/>
+    </w:pPr>
+    <w:rPr>
+      <w:sz w:val="52"/>
+      <w:szCs w:val="52"/>
+    </w:rPr>
+  </w:style>
+  <w:style w:type="paragraph" w:styleId="Subtitle">
+    <w:name w:val="Subtitle"/>
+    <w:basedOn w:val="Normal"/>
+    <w:next w:val="Normal"/>
+    <w:uiPriority w:val="11"/>
+    <w:qFormat/>
+    <w:pPr>
+      <w:keepNext/>
+      <w:keepLines/>
+      <w:spacing w:after="320"/>
+    </w:pPr>
+    <w:rPr>
+      <w:color w:val="666666"/>
+      <w:sz w:val="30"/>
+      <w:szCs w:val="30"/>
+    </w:rPr>
+  </w:style>
+  <w:style w:type="table" w:customStyle="1" w:styleId="a">
+    <w:basedOn w:val="TableNormal"/>
+    <w:tblPr>
+      <w:tblStyleRowBandSize w:val="1"/>
+      <w:tblStyleColBandSize w:val="1"/>
+      <w:tblInd w:w="0" w:type="dxa"/>
+      <w:tblCellMar>
+        <w:top w:w="100" w:type="dxa"/>
+        <w:left w:w="100" w:type="dxa"/>
+        <w:bottom w:w="100" w:type="dxa"/>
+        <w:right w:w="100" w:type="dxa"/>
+      </w:tblCellMar>
+    </w:tblPr>
+  </w:style>
+  <w:style w:type="table" w:customStyle="1" w:styleId="a0">
+    <w:basedOn w:val="TableNormal"/>
+    <w:tblPr>
+      <w:tblStyleRowBandSize w:val="1"/>
+      <w:tblStyleColBandSize w:val="1"/>
+      <w:tblInd w:w="0" w:type="dxa"/>
+      <w:tblCellMar>
+        <w:top w:w="100" w:type="dxa"/>
+        <w:left w:w="100" w:type="dxa"/>
+        <w:bottom w:w="100" w:type="dxa"/>
+        <w:right w:w="100" w:type="dxa"/>
+      </w:tblCellMar>
+    </w:tblPr>
+  </w:style>
+  <w:style w:type="table" w:customStyle="1" w:styleId="a1">
+    <w:basedOn w:val="TableNormal"/>
+    <w:tblPr>
+      <w:tblStyleRowBandSize w:val="1"/>
+      <w:tblStyleColBandSize w:val="1"/>
+      <w:tblInd w:w="0" w:type="dxa"/>
+      <w:tblCellMar>
+        <w:top w:w="100" w:type="dxa"/>
+        <w:left w:w="100" w:type="dxa"/>
+        <w:bottom w:w="100" w:type="dxa"/>
+        <w:right w:w="100" w:type="dxa"/>
+      </w:tblCellMar>
+    </w:tblPr>
+  </w:style>
+  <w:style w:type="table" w:customStyle="1" w:styleId="a2">
+    <w:basedOn w:val="TableNormal"/>
+    <w:tblPr>
+      <w:tblStyleRowBandSize w:val="1"/>
+      <w:tblStyleColBandSize w:val="1"/>
+      <w:tblInd w:w="0" w:type="dxa"/>
+      <w:tblCellMar>
+        <w:top w:w="100" w:type="dxa"/>
+        <w:left w:w="100" w:type="dxa"/>
+        <w:bottom w:w="100" w:type="dxa"/>
+        <w:right w:w="100" w:type="dxa"/>
+      </w:tblCellMar>
+    </w:tblPr>
+  </w:style>
+  <w:style w:type="table" w:customStyle="1" w:styleId="a3">
+    <w:basedOn w:val="TableNormal"/>
+    <w:tblPr>
+      <w:tblStyleRowBandSize w:val="1"/>
+      <w:tblStyleColBandSize w:val="1"/>
+      <w:tblInd w:w="0" w:type="dxa"/>
+      <w:tblCellMar>
+        <w:top w:w="100" w:type="dxa"/>
+        <w:left w:w="100" w:type="dxa"/>
+        <w:bottom w:w="100" w:type="dxa"/>
+        <w:right w:w="100" w:type="dxa"/>
+      </w:tblCellMar>
+    </w:tblPr>
+  </w:style>
+  <w:style w:type="table" w:customStyle="1" w:styleId="a4">
+    <w:basedOn w:val="TableNormal"/>
+    <w:tblPr>
+      <w:tblStyleRowBandSize w:val="1"/>
+      <w:tblStyleColBandSize w:val="1"/>
+      <w:tblInd w:w="0" w:type="dxa"/>
+      <w:tblCellMar>
+        <w:top w:w="100" w:type="dxa"/>
+        <w:left w:w="100" w:type="dxa"/>
+        <w:bottom w:w="100" w:type="dxa"/>
+        <w:right w:w="100" w:type="dxa"/>
+      </w:tblCellMar>
+    </w:tblPr>
+  </w:style>
+  <w:style w:type="table" w:customStyle="1" w:styleId="a5">
+    <w:basedOn w:val="TableNormal"/>
+    <w:tblPr>
+      <w:tblStyleRowBandSize w:val="1"/>
+      <w:tblStyleColBandSize w:val="1"/>
+      <w:tblInd w:w="0" w:type="dxa"/>
+      <w:tblCellMar>
+        <w:top w:w="100" w:type="dxa"/>
+        <w:left w:w="100" w:type="dxa"/>
+        <w:bottom w:w="100" w:type="dxa"/>
+        <w:right w:w="100" w:type="dxa"/>
+      </w:tblCellMar>
+    </w:tblPr>
+  </w:style>
+  <w:style w:type="table" w:customStyle="1" w:styleId="a6">
+    <w:basedOn w:val="TableNormal"/>
+    <w:tblPr>
+      <w:tblStyleRowBandSize w:val="1"/>
+      <w:tblStyleColBandSize w:val="1"/>
+      <w:tblInd w:w="0" w:type="dxa"/>
+      <w:tblCellMar>
+        <w:top w:w="100" w:type="dxa"/>
+        <w:left w:w="100" w:type="dxa"/>
+        <w:bottom w:w="100" w:type="dxa"/>
+        <w:right w:w="100" w:type="dxa"/>
+      </w:tblCellMar>
+    </w:tblPr>
+  </w:style>
+  <w:style w:type="paragraph" w:styleId="Header">
+    <w:name w:val="header"/>
+    <w:basedOn w:val="Normal"/>
+    <w:link w:val="HeaderChar"/>
+    <w:uiPriority w:val="99"/>
+    <w:unhideWhenUsed/>
+    <w:rsid w:val="006C7DB7"/>
+    <w:pPr>
+      <w:tabs>
+        <w:tab w:val="center" w:pos="4680"/>
+        <w:tab w:val="right" w:pos="9360"/>
+      </w:tabs>
+      <w:spacing w:line="240" w:lineRule="auto"/>
+    </w:pPr>
+  </w:style>
+  <w:style w:type="character" w:customStyle="1" w:styleId="HeaderChar">
+    <w:name w:val="Header Char"/>
+    <w:basedOn w:val="DefaultParagraphFont"/>
+    <w:link w:val="Header"/>
+    <w:uiPriority w:val="99"/>
+    <w:rsid w:val="006C7DB7"/>
+  </w:style>
+  <w:style w:type="paragraph" w:styleId="Footer">
+    <w:name w:val="footer"/>
+    <w:basedOn w:val="Normal"/>
+    <w:link w:val="FooterChar"/>
+    <w:uiPriority w:val="99"/>
+    <w:unhideWhenUsed/>
+    <w:rsid w:val="006C7DB7"/>
+    <w:pPr>
+      <w:tabs>
+        <w:tab w:val="center" w:pos="4680"/>
+        <w:tab w:val="right" w:pos="9360"/>
+      </w:tabs>
+      <w:spacing w:line="240" w:lineRule="auto"/>
+    </w:pPr>
+  </w:style>
+  <w:style w:type="character" w:customStyle="1" w:styleId="FooterChar">
+    <w:name w:val="Footer Char"/>
+    <w:basedOn w:val="DefaultParagraphFont"/>
+    <w:link w:val="Footer"/>
+    <w:uiPriority w:val="99"/>
+    <w:rsid w:val="006C7DB7"/>
+  </w:style>
+  <w:style w:type="paragraph" w:styleId="BalloonText">
+    <w:name w:val="Balloon Text"/>
+    <w:basedOn w:val="Normal"/>
+    <w:link w:val="BalloonTextChar"/>
+    <w:uiPriority w:val="99"/>
+    <w:semiHidden/>
+    <w:unhideWhenUsed/>
+    <w:rsid w:val="00423B68"/>
+    <w:pPr>
+      <w:spacing w:line="240" w:lineRule="auto"/>
+    </w:pPr>
+    <w:rPr>
+      <w:rFonts w:ascii="Tahoma" w:hAnsi="Tahoma" w:cs="Tahoma"/>
+      <w:sz w:val="16"/>
+      <w:szCs w:val="16"/>
+    </w:rPr>
+  </w:style>
+  <w:style w:type="character" w:customStyle="1" w:styleId="BalloonTextChar">
+    <w:name w:val="Balloon Text Char"/>
+    <w:basedOn w:val="DefaultParagraphFont"/>
+    <w:link w:val="BalloonText"/>
+    <w:uiPriority w:val="99"/>
+    <w:semiHidden/>
+    <w:rsid w:val="00423B68"/>
+    <w:rPr>
+      <w:rFonts w:ascii="Tahoma" w:hAnsi="Tahoma" w:cs="Tahoma"/>
+      <w:sz w:val="16"/>
+      <w:szCs w:val="16"/>
+    </w:rPr>
   </w:style>
 </w:styles>
 </file>
@@ -7941,9 +8074,12 @@
 </file>
 
 <file path=customXml/item1.xml><?xml version="1.0" encoding="utf-8"?>
-<go:gDocsCustomXmlDataStorage xmlns:go="http://customooxmlschemas.google.com/" xmlns:r="http://schemas.openxmlformats.org/officeDocument/2006/relationships">
-  <go:docsCustomData xmlns:go="http://customooxmlschemas.google.com/" roundtripDataSignature="AMtx7miQn3VZ9n3I+4fC6levqmFYx+I6yg==">AMUW2mU0Gu6enpELn7P7aL740VSCtBNggLh4icZGVAGwkfM8mL8IrxxDHibJ4S6p4a1mnAW1CQPu1augkyYc4KTOJkPRqiXNFwGvZwvIGJRu/RvLlSsP9ORtHSruQo2Te+pCkbeT5Tz539519U0PF3OYCEXb7TuwYmeKTF3EKAbQSyCbnTk44O/FmpKJagwUPx67DXqeTOMH6pQ9szOElF3wGzbTlLLtfA==</go:docsCustomData>
-</go:gDocsCustomXmlDataStorage>
+<?mso-contentType ?>
+<FormTemplates xmlns="http://schemas.microsoft.com/sharepoint/v3/contenttype/forms">
+  <Display>DocumentLibraryForm</Display>
+  <Edit>DocumentLibraryForm</Edit>
+  <New>DocumentLibraryForm</New>
+</FormTemplates>
 </file>
 
 <file path=customXml/item2.xml><?xml version="1.0" encoding="utf-8"?>
@@ -8093,12 +8229,9 @@
 </file>
 
 <file path=customXml/item3.xml><?xml version="1.0" encoding="utf-8"?>
-<?mso-contentType ?>
-<FormTemplates xmlns="http://schemas.microsoft.com/sharepoint/v3/contenttype/forms">
-  <Display>DocumentLibraryForm</Display>
-  <Edit>DocumentLibraryForm</Edit>
-  <New>DocumentLibraryForm</New>
-</FormTemplates>
+<go:gDocsCustomXmlDataStorage xmlns:go="http://customooxmlschemas.google.com/" xmlns:r="http://schemas.openxmlformats.org/officeDocument/2006/relationships">
+  <go:docsCustomData xmlns:go="http://customooxmlschemas.google.com/" roundtripDataSignature="AMtx7miQn3VZ9n3I+4fC6levqmFYx+I6yg==">AMUW2mU0Gu6enpELn7P7aL740VSCtBNggLh4icZGVAGwkfM8mL8IrxxDHibJ4S6p4a1mnAW1CQPu1augkyYc4KTOJkPRqiXNFwGvZwvIGJRu/RvLlSsP9ORtHSruQo2Te+pCkbeT5Tz539519U0PF3OYCEXb7TuwYmeKTF3EKAbQSyCbnTk44O/FmpKJagwUPx67DXqeTOMH6pQ9szOElF3wGzbTlLLtfA==</go:docsCustomData>
+</go:gDocsCustomXmlDataStorage>
 </file>
 
 <file path=customXml/item4.xml><?xml version="1.0" encoding="utf-8"?>
@@ -8108,10 +8241,9 @@
 </file>
 
 <file path=customXml/itemProps1.xml><?xml version="1.0" encoding="utf-8"?>
-<ds:datastoreItem xmlns:ds="http://schemas.openxmlformats.org/officeDocument/2006/customXml" ds:itemID="{11111111-1234-1234-1234-123412341234}">
+<ds:datastoreItem xmlns:ds="http://schemas.openxmlformats.org/officeDocument/2006/customXml" ds:itemID="{FC5392DF-1E81-474E-8559-8BEE00897D70}">
   <ds:schemaRefs>
-    <ds:schemaRef ds:uri="http://schemas.openxmlformats.org/officeDocument/2006/relationships"/>
-    <ds:schemaRef ds:uri="http://customooxmlschemas.google.com/"/>
+    <ds:schemaRef ds:uri="http://schemas.microsoft.com/sharepoint/v3/contenttype/forms"/>
   </ds:schemaRefs>
 </ds:datastoreItem>
 </file>
@@ -8135,9 +8267,10 @@
 </file>
 
 <file path=customXml/itemProps3.xml><?xml version="1.0" encoding="utf-8"?>
-<ds:datastoreItem xmlns:ds="http://schemas.openxmlformats.org/officeDocument/2006/customXml" ds:itemID="{FC5392DF-1E81-474E-8559-8BEE00897D70}">
+<ds:datastoreItem xmlns:ds="http://schemas.openxmlformats.org/officeDocument/2006/customXml" ds:itemID="{11111111-1234-1234-1234-123412341234}">
   <ds:schemaRefs>
-    <ds:schemaRef ds:uri="http://schemas.microsoft.com/sharepoint/v3/contenttype/forms"/>
+    <ds:schemaRef ds:uri="http://customooxmlschemas.google.com/"/>
+    <ds:schemaRef ds:uri="http://schemas.openxmlformats.org/officeDocument/2006/relationships"/>
   </ds:schemaRefs>
 </ds:datastoreItem>
 </file>
@@ -8145,15 +8278,8 @@
 <file path=customXml/itemProps4.xml><?xml version="1.0" encoding="utf-8"?>
 <ds:datastoreItem xmlns:ds="http://schemas.openxmlformats.org/officeDocument/2006/customXml" ds:itemID="{61716F62-0179-4924-A565-18F6BAA75E54}">
   <ds:schemaRefs>
-    <ds:schemaRef ds:uri="http://purl.org/dc/terms/"/>
-    <ds:schemaRef ds:uri="http://www.w3.org/XML/1998/namespace"/>
-    <ds:schemaRef ds:uri="http://schemas.microsoft.com/office/2006/documentManagement/types"/>
-    <ds:schemaRef ds:uri="http://purl.org/dc/dcmitype/"/>
-    <ds:schemaRef ds:uri="http://schemas.openxmlformats.org/package/2006/metadata/core-properties"/>
     <ds:schemaRef ds:uri="http://schemas.microsoft.com/office/2006/metadata/properties"/>
-    <ds:schemaRef ds:uri="17055127-46a6-4091-afaa-04af504c326b"/>
     <ds:schemaRef ds:uri="http://schemas.microsoft.com/office/infopath/2007/PartnerControls"/>
-    <ds:schemaRef ds:uri="http://purl.org/dc/elements/1.1/"/>
   </ds:schemaRefs>
 </ds:datastoreItem>
 </file>
</xml_diff>